<commit_message>
par_impar y max_min y cambio en archivo word
Signed-off-by: nataly-8h <54066974+nataly-8h@users.noreply.github.com>
</commit_message>
<xml_diff>
--- a/day1/Día 1. Desglose de Actividades.docx
+++ b/day1/Día 1. Desglose de Actividades.docx
@@ -51,9 +51,11 @@
           <w:numId w:val="11"/>
         </w:numPr>
       </w:pPr>
+      <w:proofErr w:type="spellStart"/>
       <w:r>
         <w:t>Comments</w:t>
       </w:r>
+      <w:proofErr w:type="spellEnd"/>
     </w:p>
     <w:p>
       <w:pPr>
@@ -73,8 +75,29 @@
           <w:numId w:val="11"/>
         </w:numPr>
       </w:pPr>
-      <w:r>
-        <w:t>float, string, int.</w:t>
+      <w:proofErr w:type="spellStart"/>
+      <w:r>
+        <w:t>float</w:t>
+      </w:r>
+      <w:proofErr w:type="spellEnd"/>
+      <w:r>
+        <w:t xml:space="preserve">, </w:t>
+      </w:r>
+      <w:proofErr w:type="spellStart"/>
+      <w:r>
+        <w:t>string</w:t>
+      </w:r>
+      <w:proofErr w:type="spellEnd"/>
+      <w:r>
+        <w:t xml:space="preserve">, </w:t>
+      </w:r>
+      <w:proofErr w:type="spellStart"/>
+      <w:r>
+        <w:t>int</w:t>
+      </w:r>
+      <w:proofErr w:type="spellEnd"/>
+      <w:r>
+        <w:t>.</w:t>
       </w:r>
     </w:p>
     <w:p>
@@ -84,9 +107,11 @@
           <w:numId w:val="11"/>
         </w:numPr>
       </w:pPr>
+      <w:proofErr w:type="spellStart"/>
       <w:r>
         <w:t>booleans</w:t>
       </w:r>
+      <w:proofErr w:type="spellEnd"/>
     </w:p>
     <w:p>
       <w:pPr>
@@ -118,8 +143,13 @@
         </w:numPr>
       </w:pPr>
       <w:r>
-        <w:t>otros símbolos (%, ==, &lt;, &gt;, =!, &lt;=, &gt;= )</w:t>
-      </w:r>
+        <w:t>otros símbolos (%, ==, &lt;, &gt;, =!, &lt;=, &gt;</w:t>
+      </w:r>
+      <w:proofErr w:type="gramStart"/>
+      <w:r>
+        <w:t>= )</w:t>
+      </w:r>
+      <w:proofErr w:type="gramEnd"/>
     </w:p>
     <w:p>
       <w:pPr>
@@ -128,8 +158,13 @@
           <w:numId w:val="11"/>
         </w:numPr>
       </w:pPr>
-      <w:r>
-        <w:t>If (condicionales)</w:t>
+      <w:proofErr w:type="spellStart"/>
+      <w:r>
+        <w:t>If</w:t>
+      </w:r>
+      <w:proofErr w:type="spellEnd"/>
+      <w:r>
+        <w:t xml:space="preserve"> (condicionales)</w:t>
       </w:r>
     </w:p>
     <w:p>
@@ -311,7 +346,15 @@
         </w:rPr>
       </w:pPr>
       <w:r>
-        <w:t xml:space="preserve">Haz un print de un enunciado preguntado </w:t>
+        <w:t xml:space="preserve">Haz un </w:t>
+      </w:r>
+      <w:proofErr w:type="spellStart"/>
+      <w:r>
+        <w:t>print</w:t>
+      </w:r>
+      <w:proofErr w:type="spellEnd"/>
+      <w:r>
+        <w:t xml:space="preserve"> de un enunciado preguntado </w:t>
       </w:r>
       <w:r>
         <w:t>un</w:t>
@@ -461,11 +504,16 @@
         <w:t>Imprime “</w:t>
       </w:r>
       <w:r>
-        <w:t xml:space="preserve">Ingresa un número entero: </w:t>
+        <w:t>Ingresa un número entero</w:t>
+      </w:r>
+      <w:proofErr w:type="gramStart"/>
+      <w:r>
+        <w:t xml:space="preserve">: </w:t>
       </w:r>
       <w:r>
         <w:t>”</w:t>
       </w:r>
+      <w:proofErr w:type="gramEnd"/>
     </w:p>
     <w:p>
       <w:pPr>
@@ -483,20 +531,50 @@
           <w:i/>
           <w:iCs/>
         </w:rPr>
-        <w:t>n1</w:t>
+        <w:t xml:space="preserve">n1 </w:t>
+      </w:r>
+      <w:r>
+        <w:t xml:space="preserve">que reciba un input integer </w:t>
+      </w:r>
+    </w:p>
+    <w:p>
+      <w:pPr>
+        <w:pStyle w:val="Prrafodelista"/>
+        <w:numPr>
+          <w:ilvl w:val="0"/>
+          <w:numId w:val="14"/>
+        </w:numPr>
+      </w:pPr>
+      <w:r>
+        <w:t>Imprime “Ingresa otro número entero</w:t>
+      </w:r>
+      <w:proofErr w:type="gramStart"/>
+      <w:r>
+        <w:t>: ”</w:t>
+      </w:r>
+      <w:proofErr w:type="gramEnd"/>
+    </w:p>
+    <w:p>
+      <w:pPr>
+        <w:pStyle w:val="Prrafodelista"/>
+        <w:numPr>
+          <w:ilvl w:val="0"/>
+          <w:numId w:val="14"/>
+        </w:numPr>
+      </w:pPr>
+      <w:r>
+        <w:lastRenderedPageBreak/>
+        <w:t xml:space="preserve">Crea una variable </w:t>
       </w:r>
       <w:r>
         <w:rPr>
           <w:i/>
           <w:iCs/>
         </w:rPr>
-        <w:t xml:space="preserve"> </w:t>
-      </w:r>
-      <w:r>
-        <w:t>que reciba un input</w:t>
-      </w:r>
-      <w:r>
-        <w:t xml:space="preserve"> integer </w:t>
+        <w:t xml:space="preserve">n2 </w:t>
+      </w:r>
+      <w:r>
+        <w:t>que reciba un input integer</w:t>
       </w:r>
     </w:p>
     <w:p>
@@ -508,68 +586,15 @@
         </w:numPr>
       </w:pPr>
       <w:r>
-        <w:t xml:space="preserve">Imprime “Ingresa </w:t>
-      </w:r>
-      <w:r>
-        <w:t>otro</w:t>
-      </w:r>
-      <w:r>
-        <w:t xml:space="preserve"> número</w:t>
-      </w:r>
-      <w:r>
-        <w:t xml:space="preserve"> entero</w:t>
-      </w:r>
-      <w:r>
-        <w:t>: ”</w:t>
-      </w:r>
-    </w:p>
-    <w:p>
-      <w:pPr>
-        <w:pStyle w:val="Prrafodelista"/>
-        <w:numPr>
-          <w:ilvl w:val="0"/>
-          <w:numId w:val="14"/>
-        </w:numPr>
-      </w:pPr>
-      <w:r>
-        <w:lastRenderedPageBreak/>
-        <w:t xml:space="preserve">Crea una variable </w:t>
-      </w:r>
-      <w:r>
-        <w:rPr>
-          <w:i/>
-          <w:iCs/>
-        </w:rPr>
-        <w:t>n</w:t>
-      </w:r>
-      <w:r>
-        <w:rPr>
-          <w:i/>
-          <w:iCs/>
-        </w:rPr>
-        <w:t>2</w:t>
-      </w:r>
-      <w:r>
-        <w:rPr>
-          <w:i/>
-          <w:iCs/>
-        </w:rPr>
-        <w:t xml:space="preserve"> </w:t>
-      </w:r>
-      <w:r>
-        <w:t>que reciba un input integer</w:t>
-      </w:r>
-    </w:p>
-    <w:p>
-      <w:pPr>
-        <w:pStyle w:val="Prrafodelista"/>
-        <w:numPr>
-          <w:ilvl w:val="0"/>
-          <w:numId w:val="14"/>
-        </w:numPr>
-      </w:pPr>
-      <w:r>
-        <w:t>Imprime la suma, resta, multiplicación, y division de estos números en diferentes líneas</w:t>
+        <w:t xml:space="preserve">Imprime la suma, resta, multiplicación, y </w:t>
+      </w:r>
+      <w:proofErr w:type="spellStart"/>
+      <w:r>
+        <w:t>division</w:t>
+      </w:r>
+      <w:proofErr w:type="spellEnd"/>
+      <w:r>
+        <w:t xml:space="preserve"> de estos números en diferentes líneas</w:t>
       </w:r>
     </w:p>
     <w:p>
@@ -581,21 +606,27 @@
         </w:numPr>
       </w:pPr>
       <w:r>
-        <w:t>Extra: realiza la instrucción del print en una sola línea</w:t>
+        <w:t xml:space="preserve">Extra: realiza la instrucción del </w:t>
+      </w:r>
+      <w:proofErr w:type="spellStart"/>
+      <w:r>
+        <w:t>print</w:t>
+      </w:r>
+      <w:proofErr w:type="spellEnd"/>
+      <w:r>
+        <w:t xml:space="preserve"> en una sola línea</w:t>
       </w:r>
       <w:r>
         <w:t xml:space="preserve"> utilizando </w:t>
       </w:r>
       <w:r>
-        <w:t>\n para salto de linea</w:t>
-      </w:r>
-    </w:p>
-    <w:p>
-      <w:pPr>
-        <w:pStyle w:val="Prrafodelista"/>
-        <w:ind w:left="1440"/>
-      </w:pPr>
-    </w:p>
+        <w:t xml:space="preserve">\n para salto de </w:t>
+      </w:r>
+      <w:r>
+        <w:t>línea</w:t>
+      </w:r>
+    </w:p>
+    <w:p/>
     <w:p>
       <w:pPr>
         <w:rPr>
@@ -612,420 +643,155 @@
           <w:sz w:val="28"/>
           <w:szCs w:val="28"/>
         </w:rPr>
-        <w:t>Operaciones 2</w:t>
-      </w:r>
-    </w:p>
-    <w:p>
-      <w:pPr>
-        <w:pStyle w:val="Prrafodelista"/>
-        <w:numPr>
-          <w:ilvl w:val="0"/>
-          <w:numId w:val="17"/>
-        </w:numPr>
-      </w:pPr>
-      <w:r>
-        <w:t>Crea un archivo y nómbralo operaciones_</w:t>
-      </w:r>
-      <w:r>
-        <w:t>2</w:t>
-      </w:r>
-      <w:r>
-        <w:t>.py</w:t>
-      </w:r>
-    </w:p>
-    <w:p>
-      <w:pPr>
-        <w:pStyle w:val="Prrafodelista"/>
-      </w:pPr>
-      <w:r>
-        <w:t xml:space="preserve">Este programa será un ejercicio para probar las </w:t>
-      </w:r>
-      <w:r>
-        <w:t xml:space="preserve">más </w:t>
-      </w:r>
-      <w:r>
-        <w:t xml:space="preserve">operaciones matemáticas en Python </w:t>
-      </w:r>
-    </w:p>
-    <w:p>
-      <w:pPr>
-        <w:pStyle w:val="Prrafodelista"/>
-        <w:numPr>
-          <w:ilvl w:val="0"/>
-          <w:numId w:val="17"/>
-        </w:numPr>
-      </w:pPr>
-      <w:r>
-        <w:t>Haz un comentario de una línea con tu nombre</w:t>
-      </w:r>
-    </w:p>
-    <w:p>
-      <w:pPr>
-        <w:pStyle w:val="Prrafodelista"/>
-        <w:numPr>
-          <w:ilvl w:val="0"/>
-          <w:numId w:val="17"/>
-        </w:numPr>
-      </w:pPr>
-      <w:r>
-        <w:t>Imprime “</w:t>
-      </w:r>
-      <w:r>
-        <w:t>Ingresa un número con decimal:</w:t>
-      </w:r>
-      <w:r>
-        <w:t xml:space="preserve"> </w:t>
-      </w:r>
-      <w:r>
-        <w:t>”</w:t>
-      </w:r>
-    </w:p>
-    <w:p>
-      <w:pPr>
-        <w:pStyle w:val="Prrafodelista"/>
-        <w:numPr>
-          <w:ilvl w:val="0"/>
-          <w:numId w:val="17"/>
-        </w:numPr>
-      </w:pPr>
-      <w:r>
-        <w:t xml:space="preserve">Crea una variable </w:t>
-      </w:r>
-      <w:r>
+        <w:t>Paralelogramo</w:t>
+      </w:r>
+    </w:p>
+    <w:p>
+      <w:pPr>
+        <w:pStyle w:val="Prrafodelista"/>
+        <w:numPr>
+          <w:ilvl w:val="0"/>
+          <w:numId w:val="28"/>
+        </w:numPr>
+      </w:pPr>
+      <w:r>
+        <w:t>Crea un archivo y nómbralo paralelogramo_1.py</w:t>
+      </w:r>
+    </w:p>
+    <w:p>
+      <w:pPr>
+        <w:pStyle w:val="Prrafodelista"/>
+      </w:pPr>
+      <w:r>
+        <w:t>En este programa calcularás el área de un paralelogramo</w:t>
+      </w:r>
+    </w:p>
+    <w:p>
+      <w:pPr>
+        <w:pStyle w:val="Prrafodelista"/>
+        <w:numPr>
+          <w:ilvl w:val="0"/>
+          <w:numId w:val="28"/>
+        </w:numPr>
+      </w:pPr>
+      <w:r>
+        <w:t>Haz un comentario con tu nombre</w:t>
+      </w:r>
+    </w:p>
+    <w:p>
+      <w:pPr>
+        <w:pStyle w:val="Prrafodelista"/>
+        <w:numPr>
+          <w:ilvl w:val="0"/>
+          <w:numId w:val="28"/>
+        </w:numPr>
+      </w:pPr>
+      <w:r>
+        <w:t xml:space="preserve">Recibe 2 </w:t>
+      </w:r>
+      <w:proofErr w:type="spellStart"/>
+      <w:r>
+        <w:t>floats</w:t>
+      </w:r>
+      <w:proofErr w:type="spellEnd"/>
+      <w:r>
+        <w:t xml:space="preserve"> de la altura y la base de tu paralelogramo.</w:t>
+      </w:r>
+    </w:p>
+    <w:p>
+      <w:pPr>
+        <w:pStyle w:val="Prrafodelista"/>
+        <w:ind w:firstLine="720"/>
         <w:rPr>
           <w:i/>
           <w:iCs/>
-        </w:rPr>
-        <w:t xml:space="preserve">n1 </w:t>
-      </w:r>
-      <w:r>
-        <w:t xml:space="preserve">que reciba un input </w:t>
-      </w:r>
-      <w:r>
-        <w:t>float</w:t>
-      </w:r>
-      <w:r>
-        <w:t xml:space="preserve"> </w:t>
-      </w:r>
-    </w:p>
-    <w:p>
-      <w:pPr>
-        <w:pStyle w:val="Prrafodelista"/>
-        <w:numPr>
-          <w:ilvl w:val="0"/>
-          <w:numId w:val="17"/>
-        </w:numPr>
-      </w:pPr>
-      <w:r>
-        <w:t>Imprime “</w:t>
-      </w:r>
-      <w:r>
-        <w:t>Ahora un número entero:</w:t>
-      </w:r>
-      <w:r>
-        <w:t>”</w:t>
-      </w:r>
-    </w:p>
-    <w:p>
-      <w:pPr>
-        <w:pStyle w:val="Prrafodelista"/>
-        <w:numPr>
-          <w:ilvl w:val="0"/>
-          <w:numId w:val="17"/>
-        </w:numPr>
-      </w:pPr>
-      <w:r>
-        <w:t xml:space="preserve">Crea una variable </w:t>
-      </w:r>
+          <w:lang w:val="en-US"/>
+        </w:rPr>
+      </w:pPr>
       <w:r>
         <w:rPr>
           <w:i/>
           <w:iCs/>
-        </w:rPr>
-        <w:t xml:space="preserve">n2 </w:t>
-      </w:r>
-      <w:r>
-        <w:t>que reciba un input integer</w:t>
-      </w:r>
-    </w:p>
-    <w:p>
-      <w:pPr>
-        <w:pStyle w:val="Prrafodelista"/>
-        <w:numPr>
-          <w:ilvl w:val="0"/>
-          <w:numId w:val="17"/>
-        </w:numPr>
-      </w:pPr>
-      <w:r>
-        <w:t xml:space="preserve">Imprime </w:t>
-      </w:r>
-      <w:r>
-        <w:t>el resultado de las siguientes operaciones:</w:t>
-      </w:r>
-    </w:p>
-    <w:p>
-      <w:pPr>
-        <w:pStyle w:val="Prrafodelista"/>
-        <w:numPr>
-          <w:ilvl w:val="1"/>
-          <w:numId w:val="17"/>
-        </w:numPr>
-      </w:pPr>
-      <w:r>
-        <w:t>Potencia: n1 ** n2</w:t>
-      </w:r>
-    </w:p>
-    <w:p>
-      <w:pPr>
-        <w:pStyle w:val="Prrafodelista"/>
-        <w:numPr>
-          <w:ilvl w:val="1"/>
-          <w:numId w:val="17"/>
-        </w:numPr>
-      </w:pPr>
-      <w:r>
-        <w:t xml:space="preserve">División de enteros: </w:t>
-      </w:r>
-      <w:r>
-        <w:t>n2 // n1</w:t>
-      </w:r>
-    </w:p>
-    <w:p>
-      <w:pPr>
-        <w:pStyle w:val="Prrafodelista"/>
-        <w:numPr>
-          <w:ilvl w:val="1"/>
-          <w:numId w:val="17"/>
-        </w:numPr>
-      </w:pPr>
-      <w:r>
-        <w:t xml:space="preserve">Módulo residuo: </w:t>
-      </w:r>
-      <w:r>
-        <w:t>n2 % n1</w:t>
-      </w:r>
-    </w:p>
-    <w:p>
-      <w:pPr>
-        <w:pStyle w:val="Prrafodelista"/>
-        <w:numPr>
-          <w:ilvl w:val="1"/>
-          <w:numId w:val="17"/>
-        </w:numPr>
-      </w:pPr>
-      <w:r>
-        <w:t>D</w:t>
-      </w:r>
-      <w:r>
-        <w:t>ivisión</w:t>
-      </w:r>
-      <w:r>
-        <w:t xml:space="preserve"> y suma</w:t>
-      </w:r>
-      <w:r>
-        <w:t xml:space="preserve">: </w:t>
-      </w:r>
-      <w:r>
-        <w:t>n1 * n2 + n1</w:t>
-      </w:r>
-    </w:p>
-    <w:p>
-      <w:pPr>
-        <w:pStyle w:val="Prrafodelista"/>
-        <w:numPr>
-          <w:ilvl w:val="1"/>
-          <w:numId w:val="17"/>
-        </w:numPr>
-      </w:pPr>
-      <w:r>
-        <w:t>D</w:t>
-      </w:r>
-      <w:r>
-        <w:t>ivisión</w:t>
-      </w:r>
-      <w:r>
-        <w:t xml:space="preserve"> y suma con paréntesis: n1 * (n2 + n1)</w:t>
-      </w:r>
-    </w:p>
-    <w:p/>
-    <w:p>
-      <w:pPr>
-        <w:ind w:firstLine="720"/>
+          <w:lang w:val="en-US"/>
+        </w:rPr>
+        <w:t xml:space="preserve">base = </w:t>
+      </w:r>
+      <w:proofErr w:type="gramStart"/>
+      <w:r>
         <w:rPr>
           <w:i/>
           <w:iCs/>
-        </w:rPr>
-      </w:pPr>
+          <w:lang w:val="en-US"/>
+        </w:rPr>
+        <w:t>float(</w:t>
+      </w:r>
+      <w:proofErr w:type="gramEnd"/>
       <w:r>
         <w:rPr>
           <w:i/>
           <w:iCs/>
-        </w:rPr>
-        <w:t xml:space="preserve">Extra: </w:t>
-      </w:r>
-    </w:p>
-    <w:p>
-      <w:pPr>
-        <w:pStyle w:val="Prrafodelista"/>
-        <w:numPr>
-          <w:ilvl w:val="0"/>
-          <w:numId w:val="19"/>
-        </w:numPr>
-      </w:pPr>
-      <w:r>
-        <w:t xml:space="preserve">Utiliza la librería </w:t>
+          <w:lang w:val="en-US"/>
+        </w:rPr>
+        <w:t>input(</w:t>
       </w:r>
       <w:r>
         <w:rPr>
           <w:i/>
           <w:iCs/>
-        </w:rPr>
-        <w:t xml:space="preserve">math </w:t>
-      </w:r>
-      <w:r>
-        <w:t>para realizar las siguientes operaciones:</w:t>
-      </w:r>
-    </w:p>
-    <w:p>
-      <w:pPr>
-        <w:pStyle w:val="Prrafodelista"/>
-        <w:numPr>
-          <w:ilvl w:val="1"/>
-          <w:numId w:val="19"/>
-        </w:numPr>
-      </w:pPr>
-      <w:r>
-        <w:t>Potencia</w:t>
-      </w:r>
-      <w:r>
-        <w:t xml:space="preserve"> de n1 ^ n2</w:t>
-      </w:r>
-    </w:p>
-    <w:p>
-      <w:pPr>
-        <w:pStyle w:val="Prrafodelista"/>
-        <w:numPr>
-          <w:ilvl w:val="1"/>
-          <w:numId w:val="19"/>
-        </w:numPr>
-      </w:pPr>
-      <w:r>
-        <w:t>N1</w:t>
-      </w:r>
-      <w:r>
-        <w:t xml:space="preserve"> número multiplicado por </w:t>
-      </w:r>
-      <w:r>
-        <w:t>pi (</w:t>
-      </w:r>
-      <w:r>
-        <w:t>π</w:t>
-      </w:r>
-      <w:r>
-        <w:t>)</w:t>
-      </w:r>
-    </w:p>
-    <w:p>
-      <w:pPr>
-        <w:pStyle w:val="Prrafodelista"/>
-        <w:numPr>
-          <w:ilvl w:val="1"/>
-          <w:numId w:val="19"/>
-        </w:numPr>
-      </w:pPr>
-      <w:r>
-        <w:t xml:space="preserve">Raiz </w:t>
-      </w:r>
-      <w:r>
-        <w:t>cuadrada de n2</w:t>
-      </w:r>
-    </w:p>
-    <w:p>
-      <w:pPr>
-        <w:pStyle w:val="Prrafodelista"/>
-        <w:numPr>
-          <w:ilvl w:val="1"/>
-          <w:numId w:val="19"/>
-        </w:numPr>
-        <w:rPr>
-          <w:lang w:val="es-MX"/>
-        </w:rPr>
-      </w:pPr>
-      <w:r>
-        <w:rPr>
-          <w:lang w:val="es-MX"/>
-        </w:rPr>
-        <w:t>Ceil de n1:</w:t>
-      </w:r>
-      <w:r>
-        <w:rPr>
-          <w:lang w:val="es-MX"/>
-        </w:rPr>
-        <w:t xml:space="preserve">  math.ceil(n1)</w:t>
-      </w:r>
-    </w:p>
-    <w:p>
-      <w:pPr>
-        <w:pStyle w:val="Prrafodelista"/>
-        <w:numPr>
-          <w:ilvl w:val="1"/>
-          <w:numId w:val="19"/>
-        </w:numPr>
-        <w:rPr>
           <w:lang w:val="en-US"/>
         </w:rPr>
-      </w:pPr>
-      <w:r>
-        <w:rPr>
+        <w:t>“Base: ”</w:t>
+      </w:r>
+      <w:r>
+        <w:rPr>
+          <w:i/>
+          <w:iCs/>
           <w:lang w:val="en-US"/>
         </w:rPr>
-        <w:t>Floor</w:t>
-      </w:r>
-      <w:r>
-        <w:rPr>
-          <w:lang w:val="en-US"/>
-        </w:rPr>
-        <w:t xml:space="preserve"> de n1: </w:t>
-      </w:r>
-      <w:r>
-        <w:rPr>
-          <w:lang w:val="en-US"/>
-        </w:rPr>
-        <w:t>math.floor(n1)</w:t>
-      </w:r>
-    </w:p>
-    <w:p>
-      <w:pPr>
-        <w:pStyle w:val="Prrafodelista"/>
-        <w:numPr>
-          <w:ilvl w:val="0"/>
-          <w:numId w:val="19"/>
-        </w:numPr>
-        <w:rPr>
-          <w:lang w:val="es-MX"/>
-        </w:rPr>
-      </w:pPr>
-      <w:r>
-        <w:rPr>
-          <w:lang w:val="es-MX"/>
-        </w:rPr>
-        <w:t>¿Qué hacen Ceil y F</w:t>
-      </w:r>
-      <w:r>
-        <w:rPr>
-          <w:lang w:val="es-MX"/>
-        </w:rPr>
-        <w:t xml:space="preserve">loor? </w:t>
-      </w:r>
-    </w:p>
-    <w:p>
-      <w:pPr>
-        <w:pStyle w:val="Prrafodelista"/>
-        <w:rPr>
-          <w:lang w:val="es-MX"/>
-        </w:rPr>
-      </w:pPr>
-    </w:p>
+        <w:t>))</w:t>
+      </w:r>
+    </w:p>
+    <w:p>
+      <w:pPr>
+        <w:pStyle w:val="Prrafodelista"/>
+        <w:numPr>
+          <w:ilvl w:val="0"/>
+          <w:numId w:val="28"/>
+        </w:numPr>
+      </w:pPr>
+      <w:r>
+        <w:t>Calcula el área del paralelogramo</w:t>
+      </w:r>
+      <w:r>
+        <w:t xml:space="preserve"> y haz un </w:t>
+      </w:r>
+      <w:proofErr w:type="spellStart"/>
+      <w:r>
+        <w:t>print</w:t>
+      </w:r>
+      <w:proofErr w:type="spellEnd"/>
+      <w:r>
+        <w:t xml:space="preserve"> de la siguiente manera: </w:t>
+      </w:r>
+    </w:p>
+    <w:p>
+      <w:pPr>
+        <w:pStyle w:val="Prrafodelista"/>
+        <w:ind w:left="1440"/>
+        <w:rPr>
+          <w:i/>
+          <w:iCs/>
+        </w:rPr>
+      </w:pPr>
+      <w:r>
+        <w:rPr>
+          <w:i/>
+          <w:iCs/>
+        </w:rPr>
+        <w:t xml:space="preserve">El área de el paralelogramo de (n) de base y (m) de altura es de (resultado) </w:t>
+      </w:r>
+    </w:p>
+    <w:p/>
     <w:p>
       <w:pPr>
         <w:rPr>
@@ -1042,48 +808,240 @@
           <w:sz w:val="28"/>
           <w:szCs w:val="28"/>
         </w:rPr>
-        <w:t>C</w:t>
-      </w:r>
-      <w:r>
+        <w:t>Operaciones 2</w:t>
+      </w:r>
+    </w:p>
+    <w:p>
+      <w:pPr>
+        <w:pStyle w:val="Prrafodelista"/>
+        <w:numPr>
+          <w:ilvl w:val="0"/>
+          <w:numId w:val="17"/>
+        </w:numPr>
+      </w:pPr>
+      <w:r>
+        <w:t>Crea un archivo y nómbralo operaciones_2.py</w:t>
+      </w:r>
+    </w:p>
+    <w:p>
+      <w:pPr>
+        <w:pStyle w:val="Prrafodelista"/>
+      </w:pPr>
+      <w:r>
+        <w:t xml:space="preserve">Este programa será un ejercicio para probar las más operaciones matemáticas en Python </w:t>
+      </w:r>
+    </w:p>
+    <w:p>
+      <w:pPr>
+        <w:pStyle w:val="Prrafodelista"/>
+        <w:numPr>
+          <w:ilvl w:val="0"/>
+          <w:numId w:val="17"/>
+        </w:numPr>
+      </w:pPr>
+      <w:r>
+        <w:t>Haz un comentario de una línea con tu nombre</w:t>
+      </w:r>
+    </w:p>
+    <w:p>
+      <w:pPr>
+        <w:pStyle w:val="Prrafodelista"/>
+        <w:numPr>
+          <w:ilvl w:val="0"/>
+          <w:numId w:val="17"/>
+        </w:numPr>
+      </w:pPr>
+      <w:r>
+        <w:t>Imprime “</w:t>
+      </w:r>
+      <w:r>
+        <w:t>Ingresa un número con decimal</w:t>
+      </w:r>
+      <w:proofErr w:type="gramStart"/>
+      <w:r>
+        <w:t>:</w:t>
+      </w:r>
+      <w:r>
+        <w:t xml:space="preserve"> </w:t>
+      </w:r>
+      <w:r>
+        <w:t>”</w:t>
+      </w:r>
+      <w:proofErr w:type="gramEnd"/>
+    </w:p>
+    <w:p>
+      <w:pPr>
+        <w:pStyle w:val="Prrafodelista"/>
+        <w:numPr>
+          <w:ilvl w:val="0"/>
+          <w:numId w:val="17"/>
+        </w:numPr>
+      </w:pPr>
+      <w:r>
+        <w:t xml:space="preserve">Crea una variable </w:t>
+      </w:r>
+      <w:r>
+        <w:rPr>
+          <w:i/>
+          <w:iCs/>
+        </w:rPr>
+        <w:t xml:space="preserve">n1 </w:t>
+      </w:r>
+      <w:r>
+        <w:t xml:space="preserve">que reciba un input </w:t>
+      </w:r>
+      <w:proofErr w:type="spellStart"/>
+      <w:r>
+        <w:t>float</w:t>
+      </w:r>
+      <w:proofErr w:type="spellEnd"/>
+      <w:r>
+        <w:t xml:space="preserve"> </w:t>
+      </w:r>
+    </w:p>
+    <w:p>
+      <w:pPr>
+        <w:pStyle w:val="Prrafodelista"/>
+        <w:numPr>
+          <w:ilvl w:val="0"/>
+          <w:numId w:val="17"/>
+        </w:numPr>
+      </w:pPr>
+      <w:r>
+        <w:t>Imprime “</w:t>
+      </w:r>
+      <w:r>
+        <w:t>Ahora un número entero:</w:t>
+      </w:r>
+      <w:r>
+        <w:t>”</w:t>
+      </w:r>
+    </w:p>
+    <w:p>
+      <w:pPr>
+        <w:pStyle w:val="Prrafodelista"/>
+        <w:numPr>
+          <w:ilvl w:val="0"/>
+          <w:numId w:val="17"/>
+        </w:numPr>
+      </w:pPr>
+      <w:r>
+        <w:t xml:space="preserve">Crea una variable </w:t>
+      </w:r>
+      <w:r>
+        <w:rPr>
+          <w:i/>
+          <w:iCs/>
+        </w:rPr>
+        <w:t xml:space="preserve">n2 </w:t>
+      </w:r>
+      <w:r>
+        <w:t>que reciba un input integer</w:t>
+      </w:r>
+    </w:p>
+    <w:p>
+      <w:pPr>
+        <w:pStyle w:val="Prrafodelista"/>
+        <w:numPr>
+          <w:ilvl w:val="0"/>
+          <w:numId w:val="17"/>
+        </w:numPr>
+      </w:pPr>
+      <w:r>
+        <w:t xml:space="preserve">Imprime </w:t>
+      </w:r>
+      <w:r>
+        <w:t>el resultado de las siguientes operaciones:</w:t>
+      </w:r>
+    </w:p>
+    <w:p>
+      <w:pPr>
+        <w:pStyle w:val="Prrafodelista"/>
+        <w:numPr>
+          <w:ilvl w:val="1"/>
+          <w:numId w:val="17"/>
+        </w:numPr>
+      </w:pPr>
+      <w:r>
+        <w:t>Potencia: n1 ** n2</w:t>
+      </w:r>
+    </w:p>
+    <w:p>
+      <w:pPr>
+        <w:pStyle w:val="Prrafodelista"/>
+        <w:numPr>
+          <w:ilvl w:val="1"/>
+          <w:numId w:val="17"/>
+        </w:numPr>
+      </w:pPr>
+      <w:r>
+        <w:t xml:space="preserve">División de enteros: </w:t>
+      </w:r>
+      <w:r>
+        <w:t>n2 // n1</w:t>
+      </w:r>
+    </w:p>
+    <w:p>
+      <w:pPr>
+        <w:pStyle w:val="Prrafodelista"/>
+        <w:numPr>
+          <w:ilvl w:val="1"/>
+          <w:numId w:val="17"/>
+        </w:numPr>
+      </w:pPr>
+      <w:r>
+        <w:t xml:space="preserve">Módulo residuo: </w:t>
+      </w:r>
+      <w:r>
+        <w:t>n2 % n1</w:t>
+      </w:r>
+    </w:p>
+    <w:p>
+      <w:pPr>
+        <w:pStyle w:val="Prrafodelista"/>
+        <w:numPr>
+          <w:ilvl w:val="1"/>
+          <w:numId w:val="17"/>
+        </w:numPr>
+      </w:pPr>
+      <w:r>
+        <w:t>D</w:t>
+      </w:r>
+      <w:r>
+        <w:t>ivisión y suma</w:t>
+      </w:r>
+      <w:r>
+        <w:t xml:space="preserve">: </w:t>
+      </w:r>
+      <w:r>
+        <w:t>n1 * n2 + n1</w:t>
+      </w:r>
+    </w:p>
+    <w:p>
+      <w:pPr>
+        <w:pStyle w:val="Prrafodelista"/>
+        <w:numPr>
+          <w:ilvl w:val="1"/>
+          <w:numId w:val="17"/>
+        </w:numPr>
+      </w:pPr>
+      <w:r>
+        <w:t>D</w:t>
+      </w:r>
+      <w:r>
+        <w:t>ivisión y suma con paréntesis: n1 * (n2 + n1)</w:t>
+      </w:r>
+    </w:p>
+    <w:p>
+      <w:pPr>
         <w:rPr>
           <w:b/>
           <w:bCs/>
           <w:sz w:val="28"/>
           <w:szCs w:val="28"/>
         </w:rPr>
-        <w:t>ondicionales</w:t>
-      </w:r>
-    </w:p>
-    <w:p>
-      <w:pPr>
-        <w:pStyle w:val="Prrafodelista"/>
-        <w:numPr>
-          <w:ilvl w:val="0"/>
-          <w:numId w:val="16"/>
-        </w:numPr>
-      </w:pPr>
-      <w:r>
-        <w:t xml:space="preserve">Crea un archivo y </w:t>
-      </w:r>
-      <w:r>
-        <w:t>condicionales</w:t>
-      </w:r>
-      <w:r>
-        <w:t>.py</w:t>
-      </w:r>
-    </w:p>
-    <w:p>
-      <w:pPr>
-        <w:pStyle w:val="Prrafodelista"/>
-      </w:pPr>
-      <w:r>
-        <w:t xml:space="preserve">Este programa será un ejercicio para </w:t>
-      </w:r>
-      <w:r>
-        <w:t>entender los condicionales</w:t>
-      </w:r>
-    </w:p>
-    <w:p/>
+      </w:pPr>
+    </w:p>
     <w:p>
       <w:pPr>
         <w:rPr>
@@ -1100,31 +1058,1718 @@
           <w:sz w:val="28"/>
           <w:szCs w:val="28"/>
         </w:rPr>
-        <w:t>Registro</w:t>
-      </w:r>
-    </w:p>
-    <w:p>
-      <w:pPr>
-        <w:pStyle w:val="Prrafodelista"/>
-        <w:numPr>
-          <w:ilvl w:val="0"/>
-          <w:numId w:val="20"/>
-        </w:numPr>
-      </w:pPr>
-      <w:r>
-        <w:t>Crea un archivo y condicionales.py</w:t>
-      </w:r>
-    </w:p>
-    <w:p>
-      <w:pPr>
-        <w:pStyle w:val="Prrafodelista"/>
-      </w:pPr>
-      <w:r>
-        <w:t>Este programa será un ejercicio para entender los condicionales</w:t>
+        <w:t>Cilindro</w:t>
+      </w:r>
+    </w:p>
+    <w:p>
+      <w:pPr>
+        <w:pStyle w:val="Prrafodelista"/>
+        <w:numPr>
+          <w:ilvl w:val="0"/>
+          <w:numId w:val="31"/>
+        </w:numPr>
+      </w:pPr>
+      <w:r>
+        <w:t>Crea un archivo y nómbralo cilindro_1.py</w:t>
+      </w:r>
+    </w:p>
+    <w:p>
+      <w:pPr>
+        <w:pStyle w:val="Prrafodelista"/>
+      </w:pPr>
+      <w:r>
+        <w:t>En este programa calcularás el volumen de un cilindro</w:t>
+      </w:r>
+    </w:p>
+    <w:p>
+      <w:pPr>
+        <w:pStyle w:val="Prrafodelista"/>
+        <w:rPr>
+          <w:i/>
+          <w:iCs/>
+        </w:rPr>
+      </w:pPr>
+      <w:r>
+        <w:rPr>
+          <w:i/>
+          <w:iCs/>
+        </w:rPr>
+        <w:t>V = h * π * r²</w:t>
+      </w:r>
+    </w:p>
+    <w:p>
+      <w:pPr>
+        <w:pStyle w:val="Prrafodelista"/>
+        <w:numPr>
+          <w:ilvl w:val="0"/>
+          <w:numId w:val="31"/>
+        </w:numPr>
+      </w:pPr>
+      <w:r>
+        <w:t>Haz un comentario con tu nombre</w:t>
+      </w:r>
+    </w:p>
+    <w:p>
+      <w:pPr>
+        <w:pStyle w:val="Prrafodelista"/>
+        <w:numPr>
+          <w:ilvl w:val="0"/>
+          <w:numId w:val="31"/>
+        </w:numPr>
+        <w:rPr>
+          <w:i/>
+          <w:iCs/>
+          <w:lang w:val="es-MX"/>
+        </w:rPr>
+      </w:pPr>
+      <w:r>
+        <w:t xml:space="preserve">Recibe 2 </w:t>
+      </w:r>
+      <w:proofErr w:type="spellStart"/>
+      <w:r>
+        <w:t>floats</w:t>
+      </w:r>
+      <w:proofErr w:type="spellEnd"/>
+      <w:r>
+        <w:t xml:space="preserve"> de la altura y el </w:t>
+      </w:r>
+      <w:proofErr w:type="spellStart"/>
+      <w:r>
+        <w:t>diametro</w:t>
+      </w:r>
+      <w:proofErr w:type="spellEnd"/>
+      <w:r>
+        <w:t xml:space="preserve"> de un cilindro</w:t>
+      </w:r>
+    </w:p>
+    <w:p>
+      <w:pPr>
+        <w:pStyle w:val="Prrafodelista"/>
+        <w:numPr>
+          <w:ilvl w:val="0"/>
+          <w:numId w:val="31"/>
+        </w:numPr>
+      </w:pPr>
+      <w:r>
+        <w:t xml:space="preserve">Calcula el volumen del </w:t>
+      </w:r>
+      <w:proofErr w:type="gramStart"/>
+      <w:r>
+        <w:t>cilindro  y</w:t>
+      </w:r>
+      <w:proofErr w:type="gramEnd"/>
+      <w:r>
+        <w:t xml:space="preserve"> haz un </w:t>
+      </w:r>
+      <w:proofErr w:type="spellStart"/>
+      <w:r>
+        <w:t>print</w:t>
+      </w:r>
+      <w:proofErr w:type="spellEnd"/>
+      <w:r>
+        <w:t xml:space="preserve"> de la siguiente manera: </w:t>
+      </w:r>
+    </w:p>
+    <w:p>
+      <w:pPr>
+        <w:pStyle w:val="Prrafodelista"/>
+        <w:ind w:left="1440"/>
+        <w:rPr>
+          <w:i/>
+          <w:iCs/>
+        </w:rPr>
+      </w:pPr>
+      <w:r>
+        <w:rPr>
+          <w:i/>
+          <w:iCs/>
+        </w:rPr>
+        <w:t xml:space="preserve">El volumen del cilindro de (n) de </w:t>
+      </w:r>
+      <w:proofErr w:type="spellStart"/>
+      <w:r>
+        <w:rPr>
+          <w:i/>
+          <w:iCs/>
+        </w:rPr>
+        <w:t>diametro</w:t>
+      </w:r>
+      <w:proofErr w:type="spellEnd"/>
+      <w:r>
+        <w:rPr>
+          <w:i/>
+          <w:iCs/>
+        </w:rPr>
+        <w:t xml:space="preserve"> y (m) de altura es de (resultado) </w:t>
       </w:r>
     </w:p>
     <w:p/>
     <w:p/>
+    <w:p>
+      <w:pPr>
+        <w:rPr>
+          <w:b/>
+          <w:bCs/>
+          <w:sz w:val="28"/>
+          <w:szCs w:val="28"/>
+        </w:rPr>
+      </w:pPr>
+      <w:r>
+        <w:rPr>
+          <w:b/>
+          <w:bCs/>
+          <w:sz w:val="28"/>
+          <w:szCs w:val="28"/>
+        </w:rPr>
+        <w:t>Restaurant</w:t>
+      </w:r>
+    </w:p>
+    <w:p>
+      <w:pPr>
+        <w:pStyle w:val="Prrafodelista"/>
+        <w:numPr>
+          <w:ilvl w:val="0"/>
+          <w:numId w:val="27"/>
+        </w:numPr>
+      </w:pPr>
+      <w:r>
+        <w:t>Crea un archivo y nómbralo restaurant.py</w:t>
+      </w:r>
+    </w:p>
+    <w:p>
+      <w:pPr>
+        <w:pStyle w:val="Prrafodelista"/>
+      </w:pPr>
+      <w:r>
+        <w:t>En este programa simularás las opciones del restaurant dependiendo de la edad del cliente</w:t>
+      </w:r>
+    </w:p>
+    <w:p>
+      <w:pPr>
+        <w:pStyle w:val="Prrafodelista"/>
+        <w:numPr>
+          <w:ilvl w:val="0"/>
+          <w:numId w:val="27"/>
+        </w:numPr>
+      </w:pPr>
+      <w:r>
+        <w:t>Pregunta por la edad del cliente</w:t>
+      </w:r>
+    </w:p>
+    <w:p>
+      <w:pPr>
+        <w:pStyle w:val="Prrafodelista"/>
+        <w:numPr>
+          <w:ilvl w:val="0"/>
+          <w:numId w:val="27"/>
+        </w:numPr>
+      </w:pPr>
+      <w:r>
+        <w:lastRenderedPageBreak/>
+        <w:t xml:space="preserve">Dependiendo de la edad haz un </w:t>
+      </w:r>
+      <w:proofErr w:type="spellStart"/>
+      <w:r>
+        <w:t>print</w:t>
+      </w:r>
+      <w:proofErr w:type="spellEnd"/>
+      <w:r>
+        <w:t xml:space="preserve"> de</w:t>
+      </w:r>
+    </w:p>
+    <w:p>
+      <w:pPr>
+        <w:pStyle w:val="Prrafodelista"/>
+        <w:numPr>
+          <w:ilvl w:val="1"/>
+          <w:numId w:val="27"/>
+        </w:numPr>
+      </w:pPr>
+      <w:r>
+        <w:t xml:space="preserve">Menor </w:t>
+      </w:r>
+      <w:r>
+        <w:t xml:space="preserve">o igual </w:t>
+      </w:r>
+      <w:r>
+        <w:t>a 10 años: Menú infantil</w:t>
+      </w:r>
+    </w:p>
+    <w:p>
+      <w:pPr>
+        <w:pStyle w:val="Prrafodelista"/>
+        <w:numPr>
+          <w:ilvl w:val="1"/>
+          <w:numId w:val="27"/>
+        </w:numPr>
+      </w:pPr>
+      <w:r>
+        <w:t xml:space="preserve">De 10 a 18: </w:t>
+      </w:r>
+      <w:r>
+        <w:t>Postres gratis</w:t>
+      </w:r>
+      <w:r>
+        <w:t xml:space="preserve"> (utiliza el operador AND ‘&amp;&amp;’)</w:t>
+      </w:r>
+    </w:p>
+    <w:p>
+      <w:pPr>
+        <w:pStyle w:val="Prrafodelista"/>
+        <w:numPr>
+          <w:ilvl w:val="1"/>
+          <w:numId w:val="27"/>
+        </w:numPr>
+      </w:pPr>
+      <w:r>
+        <w:t xml:space="preserve">Mayor a 18: </w:t>
+      </w:r>
+      <w:r>
+        <w:t>Promoción 2x1</w:t>
+      </w:r>
+    </w:p>
+    <w:p>
+      <w:pPr>
+        <w:pStyle w:val="Prrafodelista"/>
+        <w:numPr>
+          <w:ilvl w:val="1"/>
+          <w:numId w:val="27"/>
+        </w:numPr>
+      </w:pPr>
+      <w:r>
+        <w:t xml:space="preserve">Si es un numero negativo: </w:t>
+      </w:r>
+      <w:r>
+        <w:t>Por favor introduzca un número válido</w:t>
+      </w:r>
+    </w:p>
+    <w:p/>
+    <w:p>
+      <w:pPr>
+        <w:rPr>
+          <w:b/>
+          <w:bCs/>
+          <w:sz w:val="28"/>
+          <w:szCs w:val="28"/>
+        </w:rPr>
+      </w:pPr>
+      <w:r>
+        <w:rPr>
+          <w:b/>
+          <w:bCs/>
+          <w:sz w:val="28"/>
+          <w:szCs w:val="28"/>
+        </w:rPr>
+        <w:t>Par e impar</w:t>
+      </w:r>
+    </w:p>
+    <w:p>
+      <w:pPr>
+        <w:pStyle w:val="Prrafodelista"/>
+        <w:numPr>
+          <w:ilvl w:val="0"/>
+          <w:numId w:val="16"/>
+        </w:numPr>
+      </w:pPr>
+      <w:r>
+        <w:t>Crea un archivo par_impar.py</w:t>
+      </w:r>
+    </w:p>
+    <w:p>
+      <w:pPr>
+        <w:pStyle w:val="Prrafodelista"/>
+      </w:pPr>
+      <w:r>
+        <w:t>Este programa será un ejercicio para entender los condicionales</w:t>
+      </w:r>
+    </w:p>
+    <w:p>
+      <w:pPr>
+        <w:pStyle w:val="Prrafodelista"/>
+        <w:numPr>
+          <w:ilvl w:val="0"/>
+          <w:numId w:val="16"/>
+        </w:numPr>
+      </w:pPr>
+      <w:r>
+        <w:t>Haz un comentario de una línea con tu nombre</w:t>
+      </w:r>
+    </w:p>
+    <w:p>
+      <w:pPr>
+        <w:pStyle w:val="Prrafodelista"/>
+        <w:numPr>
+          <w:ilvl w:val="0"/>
+          <w:numId w:val="16"/>
+        </w:numPr>
+      </w:pPr>
+      <w:r>
+        <w:t>Imprime “Ingresa un número entero</w:t>
+      </w:r>
+      <w:proofErr w:type="gramStart"/>
+      <w:r>
+        <w:t>: ”</w:t>
+      </w:r>
+      <w:proofErr w:type="gramEnd"/>
+    </w:p>
+    <w:p>
+      <w:pPr>
+        <w:pStyle w:val="Prrafodelista"/>
+        <w:numPr>
+          <w:ilvl w:val="0"/>
+          <w:numId w:val="16"/>
+        </w:numPr>
+      </w:pPr>
+      <w:r>
+        <w:t xml:space="preserve">Crea una variable </w:t>
+      </w:r>
+      <w:proofErr w:type="spellStart"/>
+      <w:r>
+        <w:rPr>
+          <w:i/>
+          <w:iCs/>
+        </w:rPr>
+        <w:t>num</w:t>
+      </w:r>
+      <w:proofErr w:type="spellEnd"/>
+      <w:r>
+        <w:rPr>
+          <w:i/>
+          <w:iCs/>
+        </w:rPr>
+        <w:t xml:space="preserve"> </w:t>
+      </w:r>
+      <w:r>
+        <w:t xml:space="preserve">que reciba un input integer </w:t>
+      </w:r>
+    </w:p>
+    <w:p>
+      <w:pPr>
+        <w:pStyle w:val="Prrafodelista"/>
+        <w:numPr>
+          <w:ilvl w:val="0"/>
+          <w:numId w:val="16"/>
+        </w:numPr>
+      </w:pPr>
+      <w:r>
+        <w:t xml:space="preserve">Crea un </w:t>
+      </w:r>
+      <w:proofErr w:type="spellStart"/>
+      <w:r>
+        <w:t>if</w:t>
+      </w:r>
+      <w:proofErr w:type="spellEnd"/>
+      <w:r>
+        <w:t xml:space="preserve"> donde se imprima si el número es par o impar </w:t>
+      </w:r>
+    </w:p>
+    <w:p>
+      <w:pPr>
+        <w:pStyle w:val="Prrafodelista"/>
+        <w:numPr>
+          <w:ilvl w:val="1"/>
+          <w:numId w:val="16"/>
+        </w:numPr>
+      </w:pPr>
+      <w:r>
+        <w:t>Puedes utilizar la operación módulo residuo entre 2 y si es 0 es par:</w:t>
+      </w:r>
+      <w:r>
+        <w:br/>
+        <w:t>8 % 2 = 0</w:t>
+      </w:r>
+    </w:p>
+    <w:p>
+      <w:pPr>
+        <w:rPr>
+          <w:b/>
+          <w:bCs/>
+          <w:sz w:val="28"/>
+          <w:szCs w:val="28"/>
+        </w:rPr>
+      </w:pPr>
+      <w:r>
+        <w:rPr>
+          <w:b/>
+          <w:bCs/>
+          <w:sz w:val="28"/>
+          <w:szCs w:val="28"/>
+        </w:rPr>
+        <w:t>Convertidor de unidades</w:t>
+      </w:r>
+    </w:p>
+    <w:p>
+      <w:pPr>
+        <w:pStyle w:val="Prrafodelista"/>
+        <w:numPr>
+          <w:ilvl w:val="0"/>
+          <w:numId w:val="24"/>
+        </w:numPr>
+      </w:pPr>
+      <w:r>
+        <w:t>Crea un archivo convertidoremperatura.py</w:t>
+      </w:r>
+    </w:p>
+    <w:p>
+      <w:pPr>
+        <w:pStyle w:val="Prrafodelista"/>
+      </w:pPr>
+      <w:r>
+        <w:t>En este programa simularás un convertidor de unidades donde:</w:t>
+      </w:r>
+    </w:p>
+    <w:p>
+      <w:pPr>
+        <w:pStyle w:val="Prrafodelista"/>
+        <w:ind w:firstLine="720"/>
+        <w:rPr>
+          <w:i/>
+          <w:iCs/>
+        </w:rPr>
+      </w:pPr>
+      <w:r>
+        <w:rPr>
+          <w:i/>
+          <w:iCs/>
+        </w:rPr>
+        <w:t>(0 </w:t>
+      </w:r>
+      <w:r>
+        <w:rPr>
+          <w:b/>
+          <w:bCs/>
+          <w:i/>
+          <w:iCs/>
+        </w:rPr>
+        <w:t>°C</w:t>
+      </w:r>
+      <w:r>
+        <w:rPr>
+          <w:i/>
+          <w:iCs/>
+        </w:rPr>
+        <w:t xml:space="preserve"> × 9/5) + 32 = 32 </w:t>
+      </w:r>
+      <w:r>
+        <w:rPr>
+          <w:b/>
+          <w:bCs/>
+          <w:i/>
+          <w:iCs/>
+        </w:rPr>
+        <w:t>°F</w:t>
+      </w:r>
+      <w:r>
+        <w:rPr>
+          <w:i/>
+          <w:iCs/>
+        </w:rPr>
+        <w:t xml:space="preserve"> </w:t>
+      </w:r>
+    </w:p>
+    <w:p>
+      <w:pPr>
+        <w:pStyle w:val="Prrafodelista"/>
+        <w:numPr>
+          <w:ilvl w:val="0"/>
+          <w:numId w:val="24"/>
+        </w:numPr>
+      </w:pPr>
+      <w:r>
+        <w:t>Haz un comentario de una línea con tu nombre</w:t>
+      </w:r>
+    </w:p>
+    <w:p>
+      <w:pPr>
+        <w:pStyle w:val="Prrafodelista"/>
+        <w:numPr>
+          <w:ilvl w:val="0"/>
+          <w:numId w:val="24"/>
+        </w:numPr>
+      </w:pPr>
+      <w:r>
+        <w:t>Despliega dos opciones para la conversión</w:t>
+      </w:r>
+    </w:p>
+    <w:p>
+      <w:pPr>
+        <w:pStyle w:val="Prrafodelista"/>
+        <w:numPr>
+          <w:ilvl w:val="1"/>
+          <w:numId w:val="24"/>
+        </w:numPr>
+      </w:pPr>
+      <w:r>
+        <w:t xml:space="preserve">Convertir de Celsius a </w:t>
+      </w:r>
+      <w:r>
+        <w:t>fahrenheit</w:t>
+      </w:r>
+    </w:p>
+    <w:p>
+      <w:pPr>
+        <w:pStyle w:val="Prrafodelista"/>
+        <w:numPr>
+          <w:ilvl w:val="1"/>
+          <w:numId w:val="24"/>
+        </w:numPr>
+      </w:pPr>
+      <w:r>
+        <w:t xml:space="preserve">Convertir de </w:t>
+      </w:r>
+      <w:r>
+        <w:t>fahrenheit</w:t>
+      </w:r>
+      <w:r>
+        <w:t xml:space="preserve"> a Celsius</w:t>
+      </w:r>
+    </w:p>
+    <w:p>
+      <w:pPr>
+        <w:pStyle w:val="Prrafodelista"/>
+        <w:numPr>
+          <w:ilvl w:val="0"/>
+          <w:numId w:val="24"/>
+        </w:numPr>
+      </w:pPr>
+      <w:r>
+        <w:t>Dependiendo del input (1 o 2) imprimirás:</w:t>
+      </w:r>
+    </w:p>
+    <w:p>
+      <w:pPr>
+        <w:pStyle w:val="Prrafodelista"/>
+        <w:numPr>
+          <w:ilvl w:val="1"/>
+          <w:numId w:val="24"/>
+        </w:numPr>
+      </w:pPr>
+      <w:r>
+        <w:t>Escribe la temperatura en Celsius</w:t>
+      </w:r>
+    </w:p>
+    <w:p>
+      <w:pPr>
+        <w:pStyle w:val="Prrafodelista"/>
+        <w:numPr>
+          <w:ilvl w:val="1"/>
+          <w:numId w:val="24"/>
+        </w:numPr>
+      </w:pPr>
+      <w:r>
+        <w:t>Escribe la temperatura en fahrenheit</w:t>
+      </w:r>
+    </w:p>
+    <w:p>
+      <w:pPr>
+        <w:pStyle w:val="Prrafodelista"/>
+        <w:numPr>
+          <w:ilvl w:val="0"/>
+          <w:numId w:val="24"/>
+        </w:numPr>
+      </w:pPr>
+      <w:r>
+        <w:t xml:space="preserve">Harás un </w:t>
+      </w:r>
+      <w:proofErr w:type="spellStart"/>
+      <w:r>
+        <w:t>print</w:t>
+      </w:r>
+      <w:proofErr w:type="spellEnd"/>
+      <w:r>
+        <w:t xml:space="preserve"> de la temperatura convertida con el nombre de su unidad correspondiente de la siguiente manera: </w:t>
+      </w:r>
+    </w:p>
+    <w:p>
+      <w:pPr>
+        <w:ind w:left="1440"/>
+        <w:rPr>
+          <w:i/>
+          <w:iCs/>
+        </w:rPr>
+      </w:pPr>
+      <w:r>
+        <w:rPr>
+          <w:i/>
+          <w:iCs/>
+        </w:rPr>
+        <w:t>25 grados Celsius son 77 grados Fahrenheit</w:t>
+      </w:r>
+    </w:p>
+    <w:p>
+      <w:r>
+        <w:t xml:space="preserve"> </w:t>
+      </w:r>
+    </w:p>
+    <w:p>
+      <w:pPr>
+        <w:rPr>
+          <w:b/>
+          <w:bCs/>
+          <w:sz w:val="28"/>
+          <w:szCs w:val="28"/>
+        </w:rPr>
+      </w:pPr>
+      <w:r>
+        <w:rPr>
+          <w:b/>
+          <w:bCs/>
+          <w:sz w:val="28"/>
+          <w:szCs w:val="28"/>
+        </w:rPr>
+        <w:t>Tiendita</w:t>
+      </w:r>
+    </w:p>
+    <w:p>
+      <w:pPr>
+        <w:pStyle w:val="Prrafodelista"/>
+        <w:numPr>
+          <w:ilvl w:val="0"/>
+          <w:numId w:val="21"/>
+        </w:numPr>
+      </w:pPr>
+      <w:r>
+        <w:t>Crea un archivo tiendita.py</w:t>
+      </w:r>
+    </w:p>
+    <w:p>
+      <w:pPr>
+        <w:pStyle w:val="Prrafodelista"/>
+      </w:pPr>
+      <w:r>
+        <w:t>En este programa simularás una tienda que te dirá el precio de algún producto:</w:t>
+      </w:r>
+    </w:p>
+    <w:p>
+      <w:pPr>
+        <w:pStyle w:val="Prrafodelista"/>
+        <w:numPr>
+          <w:ilvl w:val="0"/>
+          <w:numId w:val="22"/>
+        </w:numPr>
+      </w:pPr>
+      <w:r>
+        <w:t>g</w:t>
+      </w:r>
+      <w:r>
+        <w:t>ansito: $11</w:t>
+      </w:r>
+    </w:p>
+    <w:p>
+      <w:pPr>
+        <w:pStyle w:val="Prrafodelista"/>
+        <w:numPr>
+          <w:ilvl w:val="0"/>
+          <w:numId w:val="22"/>
+        </w:numPr>
+      </w:pPr>
+      <w:proofErr w:type="spellStart"/>
+      <w:r>
+        <w:t>c</w:t>
+      </w:r>
+      <w:r>
+        <w:t>hokis</w:t>
+      </w:r>
+      <w:proofErr w:type="spellEnd"/>
+      <w:r>
+        <w:t>: $14.50</w:t>
+      </w:r>
+    </w:p>
+    <w:p>
+      <w:pPr>
+        <w:pStyle w:val="Prrafodelista"/>
+        <w:numPr>
+          <w:ilvl w:val="0"/>
+          <w:numId w:val="22"/>
+        </w:numPr>
+      </w:pPr>
+      <w:r>
+        <w:t>o</w:t>
+      </w:r>
+      <w:r>
+        <w:t>reos: $15.20</w:t>
+      </w:r>
+    </w:p>
+    <w:p>
+      <w:pPr>
+        <w:pStyle w:val="Prrafodelista"/>
+        <w:numPr>
+          <w:ilvl w:val="0"/>
+          <w:numId w:val="22"/>
+        </w:numPr>
+      </w:pPr>
+      <w:r>
+        <w:t>a</w:t>
+      </w:r>
+      <w:r>
+        <w:t>gua: $15</w:t>
+      </w:r>
+    </w:p>
+    <w:p>
+      <w:pPr>
+        <w:pStyle w:val="Prrafodelista"/>
+        <w:numPr>
+          <w:ilvl w:val="0"/>
+          <w:numId w:val="22"/>
+        </w:numPr>
+      </w:pPr>
+      <w:r>
+        <w:t>c</w:t>
+      </w:r>
+      <w:r>
+        <w:t>hicles: $7</w:t>
+      </w:r>
+    </w:p>
+    <w:p>
+      <w:pPr>
+        <w:pStyle w:val="Prrafodelista"/>
+        <w:numPr>
+          <w:ilvl w:val="0"/>
+          <w:numId w:val="21"/>
+        </w:numPr>
+      </w:pPr>
+      <w:r>
+        <w:t>Haz un comentario de una línea con tu nombre</w:t>
+      </w:r>
+    </w:p>
+    <w:p>
+      <w:pPr>
+        <w:pStyle w:val="Prrafodelista"/>
+        <w:numPr>
+          <w:ilvl w:val="0"/>
+          <w:numId w:val="21"/>
+        </w:numPr>
+      </w:pPr>
+      <w:r>
+        <w:t>Imprime un mensaje de bienvenida y despliega los productos sin mostrar el precio</w:t>
+      </w:r>
+    </w:p>
+    <w:p>
+      <w:pPr>
+        <w:pStyle w:val="Prrafodelista"/>
+        <w:numPr>
+          <w:ilvl w:val="0"/>
+          <w:numId w:val="21"/>
+        </w:numPr>
+      </w:pPr>
+      <w:r>
+        <w:t>Imprime “Qué desea comprar”</w:t>
+      </w:r>
+    </w:p>
+    <w:p>
+      <w:pPr>
+        <w:pStyle w:val="Prrafodelista"/>
+        <w:numPr>
+          <w:ilvl w:val="0"/>
+          <w:numId w:val="21"/>
+        </w:numPr>
+      </w:pPr>
+      <w:r>
+        <w:t>En una variable guardarás el input de la respuesta</w:t>
+      </w:r>
+    </w:p>
+    <w:p>
+      <w:pPr>
+        <w:pStyle w:val="Prrafodelista"/>
+        <w:numPr>
+          <w:ilvl w:val="0"/>
+          <w:numId w:val="21"/>
+        </w:numPr>
+      </w:pPr>
+      <w:r>
+        <w:t xml:space="preserve">Utiliza </w:t>
+      </w:r>
+      <w:proofErr w:type="spellStart"/>
+      <w:r>
+        <w:t>ifs</w:t>
+      </w:r>
+      <w:proofErr w:type="spellEnd"/>
+      <w:r>
+        <w:t xml:space="preserve"> para desplegar el precio del producto que pidieron</w:t>
+      </w:r>
+    </w:p>
+    <w:p>
+      <w:pPr>
+        <w:pStyle w:val="Prrafodelista"/>
+      </w:pPr>
+      <w:r>
+        <w:t>Ejemplo: “</w:t>
+      </w:r>
+      <w:proofErr w:type="spellStart"/>
+      <w:r>
+        <w:t>Chokis</w:t>
+      </w:r>
+      <w:proofErr w:type="spellEnd"/>
+      <w:r>
+        <w:t>: $15.40”</w:t>
+      </w:r>
+    </w:p>
+    <w:p>
+      <w:pPr>
+        <w:pStyle w:val="Prrafodelista"/>
+        <w:numPr>
+          <w:ilvl w:val="0"/>
+          <w:numId w:val="21"/>
+        </w:numPr>
+      </w:pPr>
+      <w:r>
+        <w:t>Si el input no coincide con ninguno de los productos entonces imprime “Lo sentimos, no tenemos este producto”</w:t>
+      </w:r>
+    </w:p>
+    <w:p/>
+    <w:p/>
+    <w:p>
+      <w:pPr>
+        <w:pStyle w:val="Prrafodelista"/>
+      </w:pPr>
+    </w:p>
+    <w:p/>
+    <w:p/>
+    <w:p/>
+    <w:p>
+      <w:pPr>
+        <w:rPr>
+          <w:b/>
+          <w:bCs/>
+          <w:sz w:val="28"/>
+          <w:szCs w:val="28"/>
+        </w:rPr>
+      </w:pPr>
+      <w:r>
+        <w:rPr>
+          <w:b/>
+          <w:bCs/>
+          <w:sz w:val="28"/>
+          <w:szCs w:val="28"/>
+        </w:rPr>
+        <w:t>Retos</w:t>
+      </w:r>
+    </w:p>
+    <w:p/>
+    <w:p>
+      <w:pPr>
+        <w:rPr>
+          <w:i/>
+          <w:iCs/>
+        </w:rPr>
+      </w:pPr>
+      <w:r>
+        <w:rPr>
+          <w:b/>
+          <w:bCs/>
+          <w:sz w:val="28"/>
+          <w:szCs w:val="28"/>
+        </w:rPr>
+        <w:t>Operaciones 3</w:t>
+      </w:r>
+      <w:r>
+        <w:rPr>
+          <w:i/>
+          <w:iCs/>
+        </w:rPr>
+        <w:t xml:space="preserve"> </w:t>
+      </w:r>
+    </w:p>
+    <w:p>
+      <w:pPr>
+        <w:pStyle w:val="Prrafodelista"/>
+        <w:numPr>
+          <w:ilvl w:val="0"/>
+          <w:numId w:val="29"/>
+        </w:numPr>
+      </w:pPr>
+      <w:r>
+        <w:t xml:space="preserve">Crea un archivo </w:t>
+      </w:r>
+      <w:r>
+        <w:t>reto_</w:t>
+      </w:r>
+      <w:r>
+        <w:t>operaciones_3.py</w:t>
+      </w:r>
+    </w:p>
+    <w:p>
+      <w:pPr>
+        <w:pStyle w:val="Prrafodelista"/>
+        <w:numPr>
+          <w:ilvl w:val="0"/>
+          <w:numId w:val="29"/>
+        </w:numPr>
+      </w:pPr>
+      <w:r>
+        <w:t>Haz un comentario con tu nombre</w:t>
+      </w:r>
+    </w:p>
+    <w:p>
+      <w:pPr>
+        <w:pStyle w:val="Prrafodelista"/>
+        <w:numPr>
+          <w:ilvl w:val="0"/>
+          <w:numId w:val="29"/>
+        </w:numPr>
+      </w:pPr>
+      <w:r>
+        <w:t>Imprime “</w:t>
+      </w:r>
+      <w:r>
+        <w:t>Ingresa un número con decimal</w:t>
+      </w:r>
+      <w:proofErr w:type="gramStart"/>
+      <w:r>
+        <w:t>:</w:t>
+      </w:r>
+      <w:r>
+        <w:t xml:space="preserve"> ”</w:t>
+      </w:r>
+      <w:proofErr w:type="gramEnd"/>
+    </w:p>
+    <w:p>
+      <w:pPr>
+        <w:pStyle w:val="Prrafodelista"/>
+        <w:numPr>
+          <w:ilvl w:val="0"/>
+          <w:numId w:val="29"/>
+        </w:numPr>
+      </w:pPr>
+      <w:r>
+        <w:t xml:space="preserve">Crea una variable </w:t>
+      </w:r>
+      <w:r>
+        <w:rPr>
+          <w:i/>
+          <w:iCs/>
+        </w:rPr>
+        <w:t xml:space="preserve">n1 </w:t>
+      </w:r>
+      <w:r>
+        <w:t xml:space="preserve">que reciba un input </w:t>
+      </w:r>
+      <w:proofErr w:type="spellStart"/>
+      <w:r>
+        <w:t>float</w:t>
+      </w:r>
+      <w:proofErr w:type="spellEnd"/>
+      <w:r>
+        <w:t xml:space="preserve"> </w:t>
+      </w:r>
+    </w:p>
+    <w:p>
+      <w:pPr>
+        <w:pStyle w:val="Prrafodelista"/>
+        <w:numPr>
+          <w:ilvl w:val="0"/>
+          <w:numId w:val="29"/>
+        </w:numPr>
+      </w:pPr>
+      <w:r>
+        <w:t>Imprime “</w:t>
+      </w:r>
+      <w:r>
+        <w:t>Ahora un número entero:</w:t>
+      </w:r>
+      <w:r>
+        <w:t>”</w:t>
+      </w:r>
+    </w:p>
+    <w:p>
+      <w:pPr>
+        <w:pStyle w:val="Prrafodelista"/>
+        <w:numPr>
+          <w:ilvl w:val="0"/>
+          <w:numId w:val="29"/>
+        </w:numPr>
+      </w:pPr>
+      <w:r>
+        <w:t xml:space="preserve">Crea una variable </w:t>
+      </w:r>
+      <w:r>
+        <w:rPr>
+          <w:i/>
+          <w:iCs/>
+        </w:rPr>
+        <w:t xml:space="preserve">n2 </w:t>
+      </w:r>
+      <w:r>
+        <w:t>que reciba un input integer</w:t>
+      </w:r>
+    </w:p>
+    <w:p>
+      <w:pPr>
+        <w:pStyle w:val="Prrafodelista"/>
+        <w:numPr>
+          <w:ilvl w:val="0"/>
+          <w:numId w:val="29"/>
+        </w:numPr>
+      </w:pPr>
+      <w:r>
+        <w:t xml:space="preserve">Utiliza la librería </w:t>
+      </w:r>
+      <w:proofErr w:type="spellStart"/>
+      <w:r>
+        <w:rPr>
+          <w:i/>
+          <w:iCs/>
+        </w:rPr>
+        <w:t>math</w:t>
+      </w:r>
+      <w:proofErr w:type="spellEnd"/>
+      <w:r>
+        <w:rPr>
+          <w:i/>
+          <w:iCs/>
+        </w:rPr>
+        <w:t xml:space="preserve"> </w:t>
+      </w:r>
+      <w:r>
+        <w:t>para realizar las siguientes operaciones:</w:t>
+      </w:r>
+    </w:p>
+    <w:p>
+      <w:pPr>
+        <w:pStyle w:val="Prrafodelista"/>
+        <w:numPr>
+          <w:ilvl w:val="1"/>
+          <w:numId w:val="30"/>
+        </w:numPr>
+      </w:pPr>
+      <w:r>
+        <w:t>Potencia de n1 ^ n2</w:t>
+      </w:r>
+    </w:p>
+    <w:p>
+      <w:pPr>
+        <w:pStyle w:val="Prrafodelista"/>
+        <w:numPr>
+          <w:ilvl w:val="1"/>
+          <w:numId w:val="30"/>
+        </w:numPr>
+      </w:pPr>
+      <w:r>
+        <w:t>N1 número multiplicado por pi (</w:t>
+      </w:r>
+      <w:r>
+        <w:t>π</w:t>
+      </w:r>
+      <w:r>
+        <w:t>)</w:t>
+      </w:r>
+    </w:p>
+    <w:p>
+      <w:pPr>
+        <w:pStyle w:val="Prrafodelista"/>
+        <w:numPr>
+          <w:ilvl w:val="1"/>
+          <w:numId w:val="30"/>
+        </w:numPr>
+      </w:pPr>
+      <w:proofErr w:type="spellStart"/>
+      <w:r>
+        <w:t>Raiz</w:t>
+      </w:r>
+      <w:proofErr w:type="spellEnd"/>
+      <w:r>
+        <w:t xml:space="preserve"> cuadrada de n2</w:t>
+      </w:r>
+    </w:p>
+    <w:p>
+      <w:pPr>
+        <w:pStyle w:val="Prrafodelista"/>
+        <w:numPr>
+          <w:ilvl w:val="1"/>
+          <w:numId w:val="30"/>
+        </w:numPr>
+        <w:rPr>
+          <w:lang w:val="es-MX"/>
+        </w:rPr>
+      </w:pPr>
+      <w:proofErr w:type="spellStart"/>
+      <w:r>
+        <w:rPr>
+          <w:lang w:val="es-MX"/>
+        </w:rPr>
+        <w:t>Ceil</w:t>
+      </w:r>
+      <w:proofErr w:type="spellEnd"/>
+      <w:r>
+        <w:rPr>
+          <w:lang w:val="es-MX"/>
+        </w:rPr>
+        <w:t xml:space="preserve"> de n1:  </w:t>
+      </w:r>
+      <w:proofErr w:type="spellStart"/>
+      <w:proofErr w:type="gramStart"/>
+      <w:r>
+        <w:rPr>
+          <w:lang w:val="es-MX"/>
+        </w:rPr>
+        <w:t>math.ceil</w:t>
+      </w:r>
+      <w:proofErr w:type="spellEnd"/>
+      <w:proofErr w:type="gramEnd"/>
+      <w:r>
+        <w:rPr>
+          <w:lang w:val="es-MX"/>
+        </w:rPr>
+        <w:t>(n1)</w:t>
+      </w:r>
+    </w:p>
+    <w:p>
+      <w:pPr>
+        <w:pStyle w:val="Prrafodelista"/>
+        <w:numPr>
+          <w:ilvl w:val="1"/>
+          <w:numId w:val="30"/>
+        </w:numPr>
+        <w:rPr>
+          <w:lang w:val="en-US"/>
+        </w:rPr>
+      </w:pPr>
+      <w:r>
+        <w:rPr>
+          <w:lang w:val="en-US"/>
+        </w:rPr>
+        <w:t>Floor</w:t>
+      </w:r>
+      <w:r>
+        <w:rPr>
+          <w:lang w:val="en-US"/>
+        </w:rPr>
+        <w:t xml:space="preserve"> de n1: </w:t>
+      </w:r>
+      <w:proofErr w:type="spellStart"/>
+      <w:proofErr w:type="gramStart"/>
+      <w:r>
+        <w:rPr>
+          <w:lang w:val="en-US"/>
+        </w:rPr>
+        <w:t>math.floor</w:t>
+      </w:r>
+      <w:proofErr w:type="spellEnd"/>
+      <w:proofErr w:type="gramEnd"/>
+      <w:r>
+        <w:rPr>
+          <w:lang w:val="en-US"/>
+        </w:rPr>
+        <w:t>(n1)</w:t>
+      </w:r>
+    </w:p>
+    <w:p>
+      <w:pPr>
+        <w:pStyle w:val="Prrafodelista"/>
+        <w:numPr>
+          <w:ilvl w:val="0"/>
+          <w:numId w:val="30"/>
+        </w:numPr>
+        <w:rPr>
+          <w:lang w:val="es-MX"/>
+        </w:rPr>
+      </w:pPr>
+      <w:r>
+        <w:rPr>
+          <w:lang w:val="es-MX"/>
+        </w:rPr>
+        <w:t xml:space="preserve">¿Qué hacen </w:t>
+      </w:r>
+      <w:proofErr w:type="spellStart"/>
+      <w:r>
+        <w:rPr>
+          <w:lang w:val="es-MX"/>
+        </w:rPr>
+        <w:t>Ceil</w:t>
+      </w:r>
+      <w:proofErr w:type="spellEnd"/>
+      <w:r>
+        <w:rPr>
+          <w:lang w:val="es-MX"/>
+        </w:rPr>
+        <w:t xml:space="preserve"> y </w:t>
+      </w:r>
+      <w:proofErr w:type="spellStart"/>
+      <w:r>
+        <w:rPr>
+          <w:lang w:val="es-MX"/>
+        </w:rPr>
+        <w:t>Floor</w:t>
+      </w:r>
+      <w:proofErr w:type="spellEnd"/>
+      <w:r>
+        <w:rPr>
+          <w:lang w:val="es-MX"/>
+        </w:rPr>
+        <w:t xml:space="preserve">? </w:t>
+      </w:r>
+    </w:p>
+    <w:p>
+      <w:pPr>
+        <w:rPr>
+          <w:lang w:val="es-MX"/>
+        </w:rPr>
+      </w:pPr>
+    </w:p>
+    <w:p/>
+    <w:p>
+      <w:pPr>
+        <w:rPr>
+          <w:b/>
+          <w:bCs/>
+          <w:sz w:val="28"/>
+          <w:szCs w:val="28"/>
+        </w:rPr>
+      </w:pPr>
+      <w:r>
+        <w:rPr>
+          <w:b/>
+          <w:bCs/>
+          <w:sz w:val="28"/>
+          <w:szCs w:val="28"/>
+        </w:rPr>
+        <w:t>Máximo y mínimo</w:t>
+      </w:r>
+    </w:p>
+    <w:p>
+      <w:pPr>
+        <w:pStyle w:val="Prrafodelista"/>
+        <w:numPr>
+          <w:ilvl w:val="0"/>
+          <w:numId w:val="23"/>
+        </w:numPr>
+      </w:pPr>
+      <w:r>
+        <w:t xml:space="preserve">Crea un archivo </w:t>
+      </w:r>
+      <w:r>
+        <w:t>reto_</w:t>
+      </w:r>
+      <w:r>
+        <w:t>max_min.py</w:t>
+      </w:r>
+    </w:p>
+    <w:p>
+      <w:pPr>
+        <w:pStyle w:val="Prrafodelista"/>
+      </w:pPr>
+      <w:r>
+        <w:t xml:space="preserve">Este programa será un ejercicio para entender los condicionales </w:t>
+      </w:r>
+    </w:p>
+    <w:p>
+      <w:pPr>
+        <w:pStyle w:val="Prrafodelista"/>
+        <w:numPr>
+          <w:ilvl w:val="0"/>
+          <w:numId w:val="23"/>
+        </w:numPr>
+      </w:pPr>
+      <w:r>
+        <w:t>Haz un comentario de una línea con tu nombre</w:t>
+      </w:r>
+    </w:p>
+    <w:p>
+      <w:pPr>
+        <w:pStyle w:val="Prrafodelista"/>
+        <w:numPr>
+          <w:ilvl w:val="0"/>
+          <w:numId w:val="23"/>
+        </w:numPr>
+      </w:pPr>
+      <w:r>
+        <w:t>Imprime “Ingresa un número entero</w:t>
+      </w:r>
+      <w:proofErr w:type="gramStart"/>
+      <w:r>
+        <w:t>: ”</w:t>
+      </w:r>
+      <w:proofErr w:type="gramEnd"/>
+    </w:p>
+    <w:p>
+      <w:pPr>
+        <w:pStyle w:val="Prrafodelista"/>
+        <w:numPr>
+          <w:ilvl w:val="0"/>
+          <w:numId w:val="23"/>
+        </w:numPr>
+      </w:pPr>
+      <w:r>
+        <w:t xml:space="preserve">Crea una variable </w:t>
+      </w:r>
+      <w:r>
+        <w:rPr>
+          <w:i/>
+          <w:iCs/>
+        </w:rPr>
+        <w:t xml:space="preserve">n1 </w:t>
+      </w:r>
+      <w:r>
+        <w:t xml:space="preserve">que reciba un input integer </w:t>
+      </w:r>
+    </w:p>
+    <w:p>
+      <w:pPr>
+        <w:pStyle w:val="Prrafodelista"/>
+        <w:numPr>
+          <w:ilvl w:val="0"/>
+          <w:numId w:val="23"/>
+        </w:numPr>
+      </w:pPr>
+      <w:r>
+        <w:t>Imprime “Ingresa otro número entero</w:t>
+      </w:r>
+      <w:proofErr w:type="gramStart"/>
+      <w:r>
+        <w:t>: ”</w:t>
+      </w:r>
+      <w:proofErr w:type="gramEnd"/>
+    </w:p>
+    <w:p>
+      <w:pPr>
+        <w:pStyle w:val="Prrafodelista"/>
+        <w:numPr>
+          <w:ilvl w:val="0"/>
+          <w:numId w:val="23"/>
+        </w:numPr>
+      </w:pPr>
+      <w:r>
+        <w:t xml:space="preserve">Crea una variable </w:t>
+      </w:r>
+      <w:r>
+        <w:rPr>
+          <w:i/>
+          <w:iCs/>
+        </w:rPr>
+        <w:t xml:space="preserve">n2 </w:t>
+      </w:r>
+      <w:r>
+        <w:t>que reciba un input integer</w:t>
+      </w:r>
+    </w:p>
+    <w:p>
+      <w:pPr>
+        <w:pStyle w:val="Prrafodelista"/>
+        <w:numPr>
+          <w:ilvl w:val="0"/>
+          <w:numId w:val="23"/>
+        </w:numPr>
+      </w:pPr>
+      <w:r>
+        <w:t xml:space="preserve">Crea las variables </w:t>
+      </w:r>
+      <w:proofErr w:type="spellStart"/>
+      <w:r>
+        <w:t>max</w:t>
+      </w:r>
+      <w:proofErr w:type="spellEnd"/>
+      <w:r>
+        <w:t xml:space="preserve"> y min donde guardes el número máximo y el mínimo de los dos números utilizando las operaciones &lt;, &gt; en </w:t>
+      </w:r>
+      <w:proofErr w:type="spellStart"/>
+      <w:r>
+        <w:t>ifs</w:t>
+      </w:r>
+      <w:proofErr w:type="spellEnd"/>
+      <w:r>
+        <w:t xml:space="preserve">. Si los números son iguales imprime “Números iguales” y termina el programa.  </w:t>
+      </w:r>
+    </w:p>
+    <w:p>
+      <w:pPr>
+        <w:pStyle w:val="Prrafodelista"/>
+        <w:numPr>
+          <w:ilvl w:val="0"/>
+          <w:numId w:val="23"/>
+        </w:numPr>
+      </w:pPr>
+      <w:r>
+        <w:t xml:space="preserve">Imprime “Mínimo o máximo (min / </w:t>
+      </w:r>
+      <w:proofErr w:type="spellStart"/>
+      <w:r>
+        <w:t>max</w:t>
+      </w:r>
+      <w:proofErr w:type="spellEnd"/>
+      <w:r>
+        <w:t>)</w:t>
+      </w:r>
+      <w:proofErr w:type="gramStart"/>
+      <w:r>
+        <w:t>: ”</w:t>
+      </w:r>
+      <w:proofErr w:type="gramEnd"/>
+    </w:p>
+    <w:p>
+      <w:pPr>
+        <w:ind w:left="720"/>
+      </w:pPr>
+      <w:r>
+        <w:t xml:space="preserve">Esta línea buscas hacer un input de </w:t>
+      </w:r>
+      <w:proofErr w:type="spellStart"/>
+      <w:r>
+        <w:t>string</w:t>
+      </w:r>
+      <w:proofErr w:type="spellEnd"/>
+      <w:r>
+        <w:t xml:space="preserve"> donde pongas si quieres que el output sea el número mínimo o máximo</w:t>
+      </w:r>
+    </w:p>
+    <w:p>
+      <w:pPr>
+        <w:pStyle w:val="Prrafodelista"/>
+        <w:numPr>
+          <w:ilvl w:val="0"/>
+          <w:numId w:val="23"/>
+        </w:numPr>
+      </w:pPr>
+      <w:r>
+        <w:t xml:space="preserve">Crea un </w:t>
+      </w:r>
+      <w:proofErr w:type="spellStart"/>
+      <w:r>
+        <w:t>if</w:t>
+      </w:r>
+      <w:proofErr w:type="spellEnd"/>
+      <w:r>
+        <w:t xml:space="preserve"> comparando el </w:t>
+      </w:r>
+      <w:proofErr w:type="spellStart"/>
+      <w:r>
+        <w:t>string</w:t>
+      </w:r>
+      <w:proofErr w:type="spellEnd"/>
+      <w:r>
+        <w:t xml:space="preserve"> corresponde a min o </w:t>
+      </w:r>
+      <w:proofErr w:type="spellStart"/>
+      <w:r>
+        <w:t>max</w:t>
+      </w:r>
+      <w:proofErr w:type="spellEnd"/>
+      <w:r>
+        <w:t>.</w:t>
+      </w:r>
+    </w:p>
+    <w:p>
+      <w:pPr>
+        <w:pStyle w:val="Prrafodelista"/>
+        <w:numPr>
+          <w:ilvl w:val="1"/>
+          <w:numId w:val="23"/>
+        </w:numPr>
+      </w:pPr>
+      <w:r>
+        <w:t xml:space="preserve">Si es min harás un </w:t>
+      </w:r>
+      <w:proofErr w:type="spellStart"/>
+      <w:r>
+        <w:t>print</w:t>
+      </w:r>
+      <w:proofErr w:type="spellEnd"/>
+      <w:r>
+        <w:t xml:space="preserve"> que diga “El número </w:t>
+      </w:r>
+      <w:proofErr w:type="spellStart"/>
+      <w:r>
+        <w:t>mímino</w:t>
+      </w:r>
+      <w:proofErr w:type="spellEnd"/>
+      <w:r>
+        <w:t xml:space="preserve"> es</w:t>
+      </w:r>
+      <w:proofErr w:type="gramStart"/>
+      <w:r>
+        <w:t>: ”</w:t>
+      </w:r>
+      <w:proofErr w:type="gramEnd"/>
+      <w:r>
+        <w:t xml:space="preserve"> + min</w:t>
+      </w:r>
+    </w:p>
+    <w:p>
+      <w:pPr>
+        <w:pStyle w:val="Prrafodelista"/>
+        <w:numPr>
+          <w:ilvl w:val="1"/>
+          <w:numId w:val="23"/>
+        </w:numPr>
+      </w:pPr>
+      <w:r>
+        <w:t xml:space="preserve">Si es </w:t>
+      </w:r>
+      <w:proofErr w:type="spellStart"/>
+      <w:r>
+        <w:t>max</w:t>
+      </w:r>
+      <w:proofErr w:type="spellEnd"/>
+      <w:r>
+        <w:t xml:space="preserve"> harás un </w:t>
+      </w:r>
+      <w:proofErr w:type="spellStart"/>
+      <w:r>
+        <w:t>print</w:t>
+      </w:r>
+      <w:proofErr w:type="spellEnd"/>
+      <w:r>
+        <w:t xml:space="preserve"> que diga “El número máximo es</w:t>
+      </w:r>
+      <w:proofErr w:type="gramStart"/>
+      <w:r>
+        <w:t>: ”</w:t>
+      </w:r>
+      <w:proofErr w:type="gramEnd"/>
+      <w:r>
+        <w:t xml:space="preserve"> + </w:t>
+      </w:r>
+      <w:proofErr w:type="spellStart"/>
+      <w:r>
+        <w:t>max</w:t>
+      </w:r>
+      <w:proofErr w:type="spellEnd"/>
+    </w:p>
+    <w:p>
+      <w:pPr>
+        <w:rPr>
+          <w:b/>
+          <w:bCs/>
+          <w:sz w:val="28"/>
+          <w:szCs w:val="28"/>
+        </w:rPr>
+      </w:pPr>
+    </w:p>
+    <w:p>
+      <w:pPr>
+        <w:rPr>
+          <w:b/>
+          <w:bCs/>
+          <w:sz w:val="28"/>
+          <w:szCs w:val="28"/>
+        </w:rPr>
+      </w:pPr>
+      <w:r>
+        <w:rPr>
+          <w:b/>
+          <w:bCs/>
+          <w:sz w:val="28"/>
+          <w:szCs w:val="28"/>
+        </w:rPr>
+        <w:t>Venta nocturna</w:t>
+      </w:r>
+    </w:p>
+    <w:p>
+      <w:pPr>
+        <w:pStyle w:val="Prrafodelista"/>
+        <w:numPr>
+          <w:ilvl w:val="0"/>
+          <w:numId w:val="26"/>
+        </w:numPr>
+      </w:pPr>
+      <w:r>
+        <w:t>Crea un archivo reto_venta_nocturna.py</w:t>
+      </w:r>
+    </w:p>
+    <w:p>
+      <w:pPr>
+        <w:pStyle w:val="Prrafodelista"/>
+      </w:pPr>
+      <w:r>
+        <w:t>En este programa calcularás el precio con descuentos de una venta nocturna</w:t>
+      </w:r>
+    </w:p>
+    <w:p>
+      <w:pPr>
+        <w:pStyle w:val="Prrafodelista"/>
+        <w:numPr>
+          <w:ilvl w:val="0"/>
+          <w:numId w:val="26"/>
+        </w:numPr>
+      </w:pPr>
+      <w:r>
+        <w:t>Haz un comentario con tu nombre</w:t>
+      </w:r>
+    </w:p>
+    <w:p>
+      <w:pPr>
+        <w:pStyle w:val="Prrafodelista"/>
+        <w:numPr>
+          <w:ilvl w:val="0"/>
+          <w:numId w:val="26"/>
+        </w:numPr>
+      </w:pPr>
+      <w:r>
+        <w:t>Pregunta cuantos artículos lleva. El precio de cada artículo es $259.9</w:t>
+      </w:r>
+    </w:p>
+    <w:p>
+      <w:pPr>
+        <w:pStyle w:val="Prrafodelista"/>
+        <w:numPr>
+          <w:ilvl w:val="0"/>
+          <w:numId w:val="26"/>
+        </w:numPr>
+      </w:pPr>
+      <w:r>
+        <w:lastRenderedPageBreak/>
+        <w:t>Los descuentos se calcularán de la siguiente manera:</w:t>
+      </w:r>
+    </w:p>
+    <w:p>
+      <w:pPr>
+        <w:pStyle w:val="Prrafodelista"/>
+        <w:numPr>
+          <w:ilvl w:val="1"/>
+          <w:numId w:val="26"/>
+        </w:numPr>
+      </w:pPr>
+      <w:r>
+        <w:t>Si el cliente lleva una cantidad mayor o igual a 7 artículos entonces preguntarás si tiene tarjeta de crédito. Si tiene tarjeta de crédito entonces el cliente recibirá un 15% de descuento. Si no tiene tarjeta entonces recibirá un 10% de descuento</w:t>
+      </w:r>
+    </w:p>
+    <w:p>
+      <w:pPr>
+        <w:pStyle w:val="Prrafodelista"/>
+        <w:numPr>
+          <w:ilvl w:val="1"/>
+          <w:numId w:val="26"/>
+        </w:numPr>
+      </w:pPr>
+      <w:r>
+        <w:t xml:space="preserve">Si el cliente lleva menos de 7 artículos entonces preguntarás cuantos hijos tiene. Si el cliente tiene más de 2 hijos entonces recibirá un descuento de 7%. De no ser así no recibirá ningún descuento. </w:t>
+      </w:r>
+    </w:p>
+    <w:p>
+      <w:pPr>
+        <w:pStyle w:val="Prrafodelista"/>
+        <w:numPr>
+          <w:ilvl w:val="1"/>
+          <w:numId w:val="26"/>
+        </w:numPr>
+      </w:pPr>
+      <w:r>
+        <w:t xml:space="preserve">Validar que el </w:t>
+      </w:r>
+      <w:r>
+        <w:t>número</w:t>
+      </w:r>
+      <w:r>
+        <w:t xml:space="preserve"> de artículos sea un número positivo.</w:t>
+      </w:r>
+    </w:p>
+    <w:p>
+      <w:pPr>
+        <w:pStyle w:val="Prrafodelista"/>
+        <w:numPr>
+          <w:ilvl w:val="0"/>
+          <w:numId w:val="26"/>
+        </w:numPr>
+      </w:pPr>
+      <w:r>
+        <w:t xml:space="preserve">Al final deberás desplegar cual </w:t>
+      </w:r>
+      <w:r>
+        <w:t>sería</w:t>
+      </w:r>
+      <w:r>
+        <w:t xml:space="preserve"> el precio de todo sin descuento, cuanta es la cantidad del descuento y como quedaría el precio al final.</w:t>
+      </w:r>
+    </w:p>
     <w:p/>
     <w:p/>
     <w:p/>
@@ -1456,7 +3101,7 @@
   <w:abstractNum w:abstractNumId="3" w15:restartNumberingAfterBreak="0">
     <w:nsid w:val="11D9581D"/>
     <w:multiLevelType w:val="hybridMultilevel"/>
-    <w:tmpl w:val="054EEDC2"/>
+    <w:tmpl w:val="34CE4E04"/>
     <w:lvl w:ilvl="0" w:tplc="080A000F">
       <w:start w:val="1"/>
       <w:numFmt w:val="decimal"/>
@@ -1466,7 +3111,7 @@
         <w:ind w:left="720" w:hanging="360"/>
       </w:pPr>
     </w:lvl>
-    <w:lvl w:ilvl="1" w:tplc="080A0019" w:tentative="1">
+    <w:lvl w:ilvl="1" w:tplc="080A0019">
       <w:start w:val="1"/>
       <w:numFmt w:val="lowerLetter"/>
       <w:lvlText w:val="%2."/>
@@ -2164,6 +3809,206 @@
     </w:lvl>
   </w:abstractNum>
   <w:abstractNum w:abstractNumId="10" w15:restartNumberingAfterBreak="0">
+    <w:nsid w:val="29B36418"/>
+    <w:multiLevelType w:val="hybridMultilevel"/>
+    <w:tmpl w:val="97A88594"/>
+    <w:lvl w:ilvl="0" w:tplc="080A000F">
+      <w:start w:val="1"/>
+      <w:numFmt w:val="decimal"/>
+      <w:lvlText w:val="%1."/>
+      <w:lvlJc w:val="left"/>
+      <w:pPr>
+        <w:ind w:left="720" w:hanging="360"/>
+      </w:pPr>
+    </w:lvl>
+    <w:lvl w:ilvl="1" w:tplc="080A0019">
+      <w:start w:val="1"/>
+      <w:numFmt w:val="lowerLetter"/>
+      <w:lvlText w:val="%2."/>
+      <w:lvlJc w:val="left"/>
+      <w:pPr>
+        <w:ind w:left="1440" w:hanging="360"/>
+      </w:pPr>
+    </w:lvl>
+    <w:lvl w:ilvl="2" w:tplc="080A001B" w:tentative="1">
+      <w:start w:val="1"/>
+      <w:numFmt w:val="lowerRoman"/>
+      <w:lvlText w:val="%3."/>
+      <w:lvlJc w:val="right"/>
+      <w:pPr>
+        <w:ind w:left="2160" w:hanging="180"/>
+      </w:pPr>
+    </w:lvl>
+    <w:lvl w:ilvl="3" w:tplc="080A000F" w:tentative="1">
+      <w:start w:val="1"/>
+      <w:numFmt w:val="decimal"/>
+      <w:lvlText w:val="%4."/>
+      <w:lvlJc w:val="left"/>
+      <w:pPr>
+        <w:ind w:left="2880" w:hanging="360"/>
+      </w:pPr>
+    </w:lvl>
+    <w:lvl w:ilvl="4" w:tplc="080A0019" w:tentative="1">
+      <w:start w:val="1"/>
+      <w:numFmt w:val="lowerLetter"/>
+      <w:lvlText w:val="%5."/>
+      <w:lvlJc w:val="left"/>
+      <w:pPr>
+        <w:ind w:left="3600" w:hanging="360"/>
+      </w:pPr>
+    </w:lvl>
+    <w:lvl w:ilvl="5" w:tplc="080A001B" w:tentative="1">
+      <w:start w:val="1"/>
+      <w:numFmt w:val="lowerRoman"/>
+      <w:lvlText w:val="%6."/>
+      <w:lvlJc w:val="right"/>
+      <w:pPr>
+        <w:ind w:left="4320" w:hanging="180"/>
+      </w:pPr>
+    </w:lvl>
+    <w:lvl w:ilvl="6" w:tplc="080A000F" w:tentative="1">
+      <w:start w:val="1"/>
+      <w:numFmt w:val="decimal"/>
+      <w:lvlText w:val="%7."/>
+      <w:lvlJc w:val="left"/>
+      <w:pPr>
+        <w:ind w:left="5040" w:hanging="360"/>
+      </w:pPr>
+    </w:lvl>
+    <w:lvl w:ilvl="7" w:tplc="080A0019" w:tentative="1">
+      <w:start w:val="1"/>
+      <w:numFmt w:val="lowerLetter"/>
+      <w:lvlText w:val="%8."/>
+      <w:lvlJc w:val="left"/>
+      <w:pPr>
+        <w:ind w:left="5760" w:hanging="360"/>
+      </w:pPr>
+    </w:lvl>
+    <w:lvl w:ilvl="8" w:tplc="080A001B" w:tentative="1">
+      <w:start w:val="1"/>
+      <w:numFmt w:val="lowerRoman"/>
+      <w:lvlText w:val="%9."/>
+      <w:lvlJc w:val="right"/>
+      <w:pPr>
+        <w:ind w:left="6480" w:hanging="180"/>
+      </w:pPr>
+    </w:lvl>
+  </w:abstractNum>
+  <w:abstractNum w:abstractNumId="11" w15:restartNumberingAfterBreak="0">
+    <w:nsid w:val="2CCC5437"/>
+    <w:multiLevelType w:val="hybridMultilevel"/>
+    <w:tmpl w:val="149E635E"/>
+    <w:lvl w:ilvl="0" w:tplc="080A0001">
+      <w:start w:val="1"/>
+      <w:numFmt w:val="bullet"/>
+      <w:lvlText w:val=""/>
+      <w:lvlJc w:val="left"/>
+      <w:pPr>
+        <w:ind w:left="720" w:hanging="360"/>
+      </w:pPr>
+      <w:rPr>
+        <w:rFonts w:ascii="Symbol" w:hAnsi="Symbol" w:hint="default"/>
+      </w:rPr>
+    </w:lvl>
+    <w:lvl w:ilvl="1" w:tplc="080A0011">
+      <w:start w:val="1"/>
+      <w:numFmt w:val="decimal"/>
+      <w:lvlText w:val="%2)"/>
+      <w:lvlJc w:val="left"/>
+      <w:pPr>
+        <w:ind w:left="1440" w:hanging="360"/>
+      </w:pPr>
+      <w:rPr>
+        <w:rFonts w:hint="default"/>
+        <w:lang w:val="es"/>
+      </w:rPr>
+    </w:lvl>
+    <w:lvl w:ilvl="2" w:tplc="080A0005" w:tentative="1">
+      <w:start w:val="1"/>
+      <w:numFmt w:val="bullet"/>
+      <w:lvlText w:val=""/>
+      <w:lvlJc w:val="left"/>
+      <w:pPr>
+        <w:ind w:left="2160" w:hanging="360"/>
+      </w:pPr>
+      <w:rPr>
+        <w:rFonts w:ascii="Wingdings" w:hAnsi="Wingdings" w:hint="default"/>
+      </w:rPr>
+    </w:lvl>
+    <w:lvl w:ilvl="3" w:tplc="080A0001" w:tentative="1">
+      <w:start w:val="1"/>
+      <w:numFmt w:val="bullet"/>
+      <w:lvlText w:val=""/>
+      <w:lvlJc w:val="left"/>
+      <w:pPr>
+        <w:ind w:left="2880" w:hanging="360"/>
+      </w:pPr>
+      <w:rPr>
+        <w:rFonts w:ascii="Symbol" w:hAnsi="Symbol" w:hint="default"/>
+      </w:rPr>
+    </w:lvl>
+    <w:lvl w:ilvl="4" w:tplc="080A0003" w:tentative="1">
+      <w:start w:val="1"/>
+      <w:numFmt w:val="bullet"/>
+      <w:lvlText w:val="o"/>
+      <w:lvlJc w:val="left"/>
+      <w:pPr>
+        <w:ind w:left="3600" w:hanging="360"/>
+      </w:pPr>
+      <w:rPr>
+        <w:rFonts w:ascii="Courier New" w:hAnsi="Courier New" w:cs="Courier New" w:hint="default"/>
+      </w:rPr>
+    </w:lvl>
+    <w:lvl w:ilvl="5" w:tplc="080A0005" w:tentative="1">
+      <w:start w:val="1"/>
+      <w:numFmt w:val="bullet"/>
+      <w:lvlText w:val=""/>
+      <w:lvlJc w:val="left"/>
+      <w:pPr>
+        <w:ind w:left="4320" w:hanging="360"/>
+      </w:pPr>
+      <w:rPr>
+        <w:rFonts w:ascii="Wingdings" w:hAnsi="Wingdings" w:hint="default"/>
+      </w:rPr>
+    </w:lvl>
+    <w:lvl w:ilvl="6" w:tplc="080A0001" w:tentative="1">
+      <w:start w:val="1"/>
+      <w:numFmt w:val="bullet"/>
+      <w:lvlText w:val=""/>
+      <w:lvlJc w:val="left"/>
+      <w:pPr>
+        <w:ind w:left="5040" w:hanging="360"/>
+      </w:pPr>
+      <w:rPr>
+        <w:rFonts w:ascii="Symbol" w:hAnsi="Symbol" w:hint="default"/>
+      </w:rPr>
+    </w:lvl>
+    <w:lvl w:ilvl="7" w:tplc="080A0003" w:tentative="1">
+      <w:start w:val="1"/>
+      <w:numFmt w:val="bullet"/>
+      <w:lvlText w:val="o"/>
+      <w:lvlJc w:val="left"/>
+      <w:pPr>
+        <w:ind w:left="5760" w:hanging="360"/>
+      </w:pPr>
+      <w:rPr>
+        <w:rFonts w:ascii="Courier New" w:hAnsi="Courier New" w:cs="Courier New" w:hint="default"/>
+      </w:rPr>
+    </w:lvl>
+    <w:lvl w:ilvl="8" w:tplc="080A0005" w:tentative="1">
+      <w:start w:val="1"/>
+      <w:numFmt w:val="bullet"/>
+      <w:lvlText w:val=""/>
+      <w:lvlJc w:val="left"/>
+      <w:pPr>
+        <w:ind w:left="6480" w:hanging="360"/>
+      </w:pPr>
+      <w:rPr>
+        <w:rFonts w:ascii="Wingdings" w:hAnsi="Wingdings" w:hint="default"/>
+      </w:rPr>
+    </w:lvl>
+  </w:abstractNum>
+  <w:abstractNum w:abstractNumId="12" w15:restartNumberingAfterBreak="0">
     <w:nsid w:val="2EEF4D33"/>
     <w:multiLevelType w:val="hybridMultilevel"/>
     <w:tmpl w:val="054EEDC2"/>
@@ -2249,7 +4094,7 @@
       </w:pPr>
     </w:lvl>
   </w:abstractNum>
-  <w:abstractNum w:abstractNumId="11" w15:restartNumberingAfterBreak="0">
+  <w:abstractNum w:abstractNumId="13" w15:restartNumberingAfterBreak="0">
     <w:nsid w:val="379F01C6"/>
     <w:multiLevelType w:val="multilevel"/>
     <w:tmpl w:val="6A96722A"/>
@@ -2362,7 +4207,7 @@
       </w:rPr>
     </w:lvl>
   </w:abstractNum>
-  <w:abstractNum w:abstractNumId="12" w15:restartNumberingAfterBreak="0">
+  <w:abstractNum w:abstractNumId="14" w15:restartNumberingAfterBreak="0">
     <w:nsid w:val="37C2396B"/>
     <w:multiLevelType w:val="hybridMultilevel"/>
     <w:tmpl w:val="054EEDC2"/>
@@ -2448,7 +4293,120 @@
       </w:pPr>
     </w:lvl>
   </w:abstractNum>
-  <w:abstractNum w:abstractNumId="13" w15:restartNumberingAfterBreak="0">
+  <w:abstractNum w:abstractNumId="15" w15:restartNumberingAfterBreak="0">
+    <w:nsid w:val="386B2DD1"/>
+    <w:multiLevelType w:val="hybridMultilevel"/>
+    <w:tmpl w:val="B7EC80CC"/>
+    <w:lvl w:ilvl="0" w:tplc="080A0001">
+      <w:start w:val="1"/>
+      <w:numFmt w:val="bullet"/>
+      <w:lvlText w:val=""/>
+      <w:lvlJc w:val="left"/>
+      <w:pPr>
+        <w:ind w:left="1440" w:hanging="360"/>
+      </w:pPr>
+      <w:rPr>
+        <w:rFonts w:ascii="Symbol" w:hAnsi="Symbol" w:hint="default"/>
+      </w:rPr>
+    </w:lvl>
+    <w:lvl w:ilvl="1" w:tplc="080A0003" w:tentative="1">
+      <w:start w:val="1"/>
+      <w:numFmt w:val="bullet"/>
+      <w:lvlText w:val="o"/>
+      <w:lvlJc w:val="left"/>
+      <w:pPr>
+        <w:ind w:left="2160" w:hanging="360"/>
+      </w:pPr>
+      <w:rPr>
+        <w:rFonts w:ascii="Courier New" w:hAnsi="Courier New" w:cs="Courier New" w:hint="default"/>
+      </w:rPr>
+    </w:lvl>
+    <w:lvl w:ilvl="2" w:tplc="080A0005" w:tentative="1">
+      <w:start w:val="1"/>
+      <w:numFmt w:val="bullet"/>
+      <w:lvlText w:val=""/>
+      <w:lvlJc w:val="left"/>
+      <w:pPr>
+        <w:ind w:left="2880" w:hanging="360"/>
+      </w:pPr>
+      <w:rPr>
+        <w:rFonts w:ascii="Wingdings" w:hAnsi="Wingdings" w:hint="default"/>
+      </w:rPr>
+    </w:lvl>
+    <w:lvl w:ilvl="3" w:tplc="080A0001" w:tentative="1">
+      <w:start w:val="1"/>
+      <w:numFmt w:val="bullet"/>
+      <w:lvlText w:val=""/>
+      <w:lvlJc w:val="left"/>
+      <w:pPr>
+        <w:ind w:left="3600" w:hanging="360"/>
+      </w:pPr>
+      <w:rPr>
+        <w:rFonts w:ascii="Symbol" w:hAnsi="Symbol" w:hint="default"/>
+      </w:rPr>
+    </w:lvl>
+    <w:lvl w:ilvl="4" w:tplc="080A0003" w:tentative="1">
+      <w:start w:val="1"/>
+      <w:numFmt w:val="bullet"/>
+      <w:lvlText w:val="o"/>
+      <w:lvlJc w:val="left"/>
+      <w:pPr>
+        <w:ind w:left="4320" w:hanging="360"/>
+      </w:pPr>
+      <w:rPr>
+        <w:rFonts w:ascii="Courier New" w:hAnsi="Courier New" w:cs="Courier New" w:hint="default"/>
+      </w:rPr>
+    </w:lvl>
+    <w:lvl w:ilvl="5" w:tplc="080A0005" w:tentative="1">
+      <w:start w:val="1"/>
+      <w:numFmt w:val="bullet"/>
+      <w:lvlText w:val=""/>
+      <w:lvlJc w:val="left"/>
+      <w:pPr>
+        <w:ind w:left="5040" w:hanging="360"/>
+      </w:pPr>
+      <w:rPr>
+        <w:rFonts w:ascii="Wingdings" w:hAnsi="Wingdings" w:hint="default"/>
+      </w:rPr>
+    </w:lvl>
+    <w:lvl w:ilvl="6" w:tplc="080A0001" w:tentative="1">
+      <w:start w:val="1"/>
+      <w:numFmt w:val="bullet"/>
+      <w:lvlText w:val=""/>
+      <w:lvlJc w:val="left"/>
+      <w:pPr>
+        <w:ind w:left="5760" w:hanging="360"/>
+      </w:pPr>
+      <w:rPr>
+        <w:rFonts w:ascii="Symbol" w:hAnsi="Symbol" w:hint="default"/>
+      </w:rPr>
+    </w:lvl>
+    <w:lvl w:ilvl="7" w:tplc="080A0003" w:tentative="1">
+      <w:start w:val="1"/>
+      <w:numFmt w:val="bullet"/>
+      <w:lvlText w:val="o"/>
+      <w:lvlJc w:val="left"/>
+      <w:pPr>
+        <w:ind w:left="6480" w:hanging="360"/>
+      </w:pPr>
+      <w:rPr>
+        <w:rFonts w:ascii="Courier New" w:hAnsi="Courier New" w:cs="Courier New" w:hint="default"/>
+      </w:rPr>
+    </w:lvl>
+    <w:lvl w:ilvl="8" w:tplc="080A0005" w:tentative="1">
+      <w:start w:val="1"/>
+      <w:numFmt w:val="bullet"/>
+      <w:lvlText w:val=""/>
+      <w:lvlJc w:val="left"/>
+      <w:pPr>
+        <w:ind w:left="7200" w:hanging="360"/>
+      </w:pPr>
+      <w:rPr>
+        <w:rFonts w:ascii="Wingdings" w:hAnsi="Wingdings" w:hint="default"/>
+      </w:rPr>
+    </w:lvl>
+  </w:abstractNum>
+  <w:abstractNum w:abstractNumId="16" w15:restartNumberingAfterBreak="0">
     <w:nsid w:val="38E85D0F"/>
     <w:multiLevelType w:val="multilevel"/>
     <w:tmpl w:val="B248F032"/>
@@ -2561,7 +4519,292 @@
       </w:rPr>
     </w:lvl>
   </w:abstractNum>
-  <w:abstractNum w:abstractNumId="14" w15:restartNumberingAfterBreak="0">
+  <w:abstractNum w:abstractNumId="17" w15:restartNumberingAfterBreak="0">
+    <w:nsid w:val="3B0278A0"/>
+    <w:multiLevelType w:val="hybridMultilevel"/>
+    <w:tmpl w:val="D25812F8"/>
+    <w:lvl w:ilvl="0" w:tplc="080A0001">
+      <w:start w:val="1"/>
+      <w:numFmt w:val="bullet"/>
+      <w:lvlText w:val=""/>
+      <w:lvlJc w:val="left"/>
+      <w:pPr>
+        <w:ind w:left="1440" w:hanging="360"/>
+      </w:pPr>
+      <w:rPr>
+        <w:rFonts w:ascii="Symbol" w:hAnsi="Symbol" w:hint="default"/>
+      </w:rPr>
+    </w:lvl>
+    <w:lvl w:ilvl="1" w:tplc="080A0003" w:tentative="1">
+      <w:start w:val="1"/>
+      <w:numFmt w:val="bullet"/>
+      <w:lvlText w:val="o"/>
+      <w:lvlJc w:val="left"/>
+      <w:pPr>
+        <w:ind w:left="2160" w:hanging="360"/>
+      </w:pPr>
+      <w:rPr>
+        <w:rFonts w:ascii="Courier New" w:hAnsi="Courier New" w:cs="Courier New" w:hint="default"/>
+      </w:rPr>
+    </w:lvl>
+    <w:lvl w:ilvl="2" w:tplc="080A0005" w:tentative="1">
+      <w:start w:val="1"/>
+      <w:numFmt w:val="bullet"/>
+      <w:lvlText w:val=""/>
+      <w:lvlJc w:val="left"/>
+      <w:pPr>
+        <w:ind w:left="2880" w:hanging="360"/>
+      </w:pPr>
+      <w:rPr>
+        <w:rFonts w:ascii="Wingdings" w:hAnsi="Wingdings" w:hint="default"/>
+      </w:rPr>
+    </w:lvl>
+    <w:lvl w:ilvl="3" w:tplc="080A0001" w:tentative="1">
+      <w:start w:val="1"/>
+      <w:numFmt w:val="bullet"/>
+      <w:lvlText w:val=""/>
+      <w:lvlJc w:val="left"/>
+      <w:pPr>
+        <w:ind w:left="3600" w:hanging="360"/>
+      </w:pPr>
+      <w:rPr>
+        <w:rFonts w:ascii="Symbol" w:hAnsi="Symbol" w:hint="default"/>
+      </w:rPr>
+    </w:lvl>
+    <w:lvl w:ilvl="4" w:tplc="080A0003" w:tentative="1">
+      <w:start w:val="1"/>
+      <w:numFmt w:val="bullet"/>
+      <w:lvlText w:val="o"/>
+      <w:lvlJc w:val="left"/>
+      <w:pPr>
+        <w:ind w:left="4320" w:hanging="360"/>
+      </w:pPr>
+      <w:rPr>
+        <w:rFonts w:ascii="Courier New" w:hAnsi="Courier New" w:cs="Courier New" w:hint="default"/>
+      </w:rPr>
+    </w:lvl>
+    <w:lvl w:ilvl="5" w:tplc="080A0005" w:tentative="1">
+      <w:start w:val="1"/>
+      <w:numFmt w:val="bullet"/>
+      <w:lvlText w:val=""/>
+      <w:lvlJc w:val="left"/>
+      <w:pPr>
+        <w:ind w:left="5040" w:hanging="360"/>
+      </w:pPr>
+      <w:rPr>
+        <w:rFonts w:ascii="Wingdings" w:hAnsi="Wingdings" w:hint="default"/>
+      </w:rPr>
+    </w:lvl>
+    <w:lvl w:ilvl="6" w:tplc="080A0001" w:tentative="1">
+      <w:start w:val="1"/>
+      <w:numFmt w:val="bullet"/>
+      <w:lvlText w:val=""/>
+      <w:lvlJc w:val="left"/>
+      <w:pPr>
+        <w:ind w:left="5760" w:hanging="360"/>
+      </w:pPr>
+      <w:rPr>
+        <w:rFonts w:ascii="Symbol" w:hAnsi="Symbol" w:hint="default"/>
+      </w:rPr>
+    </w:lvl>
+    <w:lvl w:ilvl="7" w:tplc="080A0003" w:tentative="1">
+      <w:start w:val="1"/>
+      <w:numFmt w:val="bullet"/>
+      <w:lvlText w:val="o"/>
+      <w:lvlJc w:val="left"/>
+      <w:pPr>
+        <w:ind w:left="6480" w:hanging="360"/>
+      </w:pPr>
+      <w:rPr>
+        <w:rFonts w:ascii="Courier New" w:hAnsi="Courier New" w:cs="Courier New" w:hint="default"/>
+      </w:rPr>
+    </w:lvl>
+    <w:lvl w:ilvl="8" w:tplc="080A0005" w:tentative="1">
+      <w:start w:val="1"/>
+      <w:numFmt w:val="bullet"/>
+      <w:lvlText w:val=""/>
+      <w:lvlJc w:val="left"/>
+      <w:pPr>
+        <w:ind w:left="7200" w:hanging="360"/>
+      </w:pPr>
+      <w:rPr>
+        <w:rFonts w:ascii="Wingdings" w:hAnsi="Wingdings" w:hint="default"/>
+      </w:rPr>
+    </w:lvl>
+  </w:abstractNum>
+  <w:abstractNum w:abstractNumId="18" w15:restartNumberingAfterBreak="0">
+    <w:nsid w:val="4A450F78"/>
+    <w:multiLevelType w:val="hybridMultilevel"/>
+    <w:tmpl w:val="C3D42D96"/>
+    <w:lvl w:ilvl="0" w:tplc="080A000F">
+      <w:start w:val="1"/>
+      <w:numFmt w:val="decimal"/>
+      <w:lvlText w:val="%1."/>
+      <w:lvlJc w:val="left"/>
+      <w:pPr>
+        <w:ind w:left="720" w:hanging="360"/>
+      </w:pPr>
+    </w:lvl>
+    <w:lvl w:ilvl="1" w:tplc="080A0011">
+      <w:start w:val="1"/>
+      <w:numFmt w:val="decimal"/>
+      <w:lvlText w:val="%2)"/>
+      <w:lvlJc w:val="left"/>
+      <w:pPr>
+        <w:ind w:left="1440" w:hanging="360"/>
+      </w:pPr>
+    </w:lvl>
+    <w:lvl w:ilvl="2" w:tplc="080A001B" w:tentative="1">
+      <w:start w:val="1"/>
+      <w:numFmt w:val="lowerRoman"/>
+      <w:lvlText w:val="%3."/>
+      <w:lvlJc w:val="right"/>
+      <w:pPr>
+        <w:ind w:left="2160" w:hanging="180"/>
+      </w:pPr>
+    </w:lvl>
+    <w:lvl w:ilvl="3" w:tplc="080A000F" w:tentative="1">
+      <w:start w:val="1"/>
+      <w:numFmt w:val="decimal"/>
+      <w:lvlText w:val="%4."/>
+      <w:lvlJc w:val="left"/>
+      <w:pPr>
+        <w:ind w:left="2880" w:hanging="360"/>
+      </w:pPr>
+    </w:lvl>
+    <w:lvl w:ilvl="4" w:tplc="080A0019" w:tentative="1">
+      <w:start w:val="1"/>
+      <w:numFmt w:val="lowerLetter"/>
+      <w:lvlText w:val="%5."/>
+      <w:lvlJc w:val="left"/>
+      <w:pPr>
+        <w:ind w:left="3600" w:hanging="360"/>
+      </w:pPr>
+    </w:lvl>
+    <w:lvl w:ilvl="5" w:tplc="080A001B" w:tentative="1">
+      <w:start w:val="1"/>
+      <w:numFmt w:val="lowerRoman"/>
+      <w:lvlText w:val="%6."/>
+      <w:lvlJc w:val="right"/>
+      <w:pPr>
+        <w:ind w:left="4320" w:hanging="180"/>
+      </w:pPr>
+    </w:lvl>
+    <w:lvl w:ilvl="6" w:tplc="080A000F" w:tentative="1">
+      <w:start w:val="1"/>
+      <w:numFmt w:val="decimal"/>
+      <w:lvlText w:val="%7."/>
+      <w:lvlJc w:val="left"/>
+      <w:pPr>
+        <w:ind w:left="5040" w:hanging="360"/>
+      </w:pPr>
+    </w:lvl>
+    <w:lvl w:ilvl="7" w:tplc="080A0019" w:tentative="1">
+      <w:start w:val="1"/>
+      <w:numFmt w:val="lowerLetter"/>
+      <w:lvlText w:val="%8."/>
+      <w:lvlJc w:val="left"/>
+      <w:pPr>
+        <w:ind w:left="5760" w:hanging="360"/>
+      </w:pPr>
+    </w:lvl>
+    <w:lvl w:ilvl="8" w:tplc="080A001B" w:tentative="1">
+      <w:start w:val="1"/>
+      <w:numFmt w:val="lowerRoman"/>
+      <w:lvlText w:val="%9."/>
+      <w:lvlJc w:val="right"/>
+      <w:pPr>
+        <w:ind w:left="6480" w:hanging="180"/>
+      </w:pPr>
+    </w:lvl>
+  </w:abstractNum>
+  <w:abstractNum w:abstractNumId="19" w15:restartNumberingAfterBreak="0">
+    <w:nsid w:val="50AA56F8"/>
+    <w:multiLevelType w:val="hybridMultilevel"/>
+    <w:tmpl w:val="CC2087A6"/>
+    <w:lvl w:ilvl="0" w:tplc="080A000F">
+      <w:start w:val="1"/>
+      <w:numFmt w:val="decimal"/>
+      <w:lvlText w:val="%1."/>
+      <w:lvlJc w:val="left"/>
+      <w:pPr>
+        <w:ind w:left="720" w:hanging="360"/>
+      </w:pPr>
+    </w:lvl>
+    <w:lvl w:ilvl="1" w:tplc="080A0019">
+      <w:start w:val="1"/>
+      <w:numFmt w:val="lowerLetter"/>
+      <w:lvlText w:val="%2."/>
+      <w:lvlJc w:val="left"/>
+      <w:pPr>
+        <w:ind w:left="1440" w:hanging="360"/>
+      </w:pPr>
+    </w:lvl>
+    <w:lvl w:ilvl="2" w:tplc="080A001B" w:tentative="1">
+      <w:start w:val="1"/>
+      <w:numFmt w:val="lowerRoman"/>
+      <w:lvlText w:val="%3."/>
+      <w:lvlJc w:val="right"/>
+      <w:pPr>
+        <w:ind w:left="2160" w:hanging="180"/>
+      </w:pPr>
+    </w:lvl>
+    <w:lvl w:ilvl="3" w:tplc="080A000F" w:tentative="1">
+      <w:start w:val="1"/>
+      <w:numFmt w:val="decimal"/>
+      <w:lvlText w:val="%4."/>
+      <w:lvlJc w:val="left"/>
+      <w:pPr>
+        <w:ind w:left="2880" w:hanging="360"/>
+      </w:pPr>
+    </w:lvl>
+    <w:lvl w:ilvl="4" w:tplc="080A0019" w:tentative="1">
+      <w:start w:val="1"/>
+      <w:numFmt w:val="lowerLetter"/>
+      <w:lvlText w:val="%5."/>
+      <w:lvlJc w:val="left"/>
+      <w:pPr>
+        <w:ind w:left="3600" w:hanging="360"/>
+      </w:pPr>
+    </w:lvl>
+    <w:lvl w:ilvl="5" w:tplc="080A001B" w:tentative="1">
+      <w:start w:val="1"/>
+      <w:numFmt w:val="lowerRoman"/>
+      <w:lvlText w:val="%6."/>
+      <w:lvlJc w:val="right"/>
+      <w:pPr>
+        <w:ind w:left="4320" w:hanging="180"/>
+      </w:pPr>
+    </w:lvl>
+    <w:lvl w:ilvl="6" w:tplc="080A000F" w:tentative="1">
+      <w:start w:val="1"/>
+      <w:numFmt w:val="decimal"/>
+      <w:lvlText w:val="%7."/>
+      <w:lvlJc w:val="left"/>
+      <w:pPr>
+        <w:ind w:left="5040" w:hanging="360"/>
+      </w:pPr>
+    </w:lvl>
+    <w:lvl w:ilvl="7" w:tplc="080A0019" w:tentative="1">
+      <w:start w:val="1"/>
+      <w:numFmt w:val="lowerLetter"/>
+      <w:lvlText w:val="%8."/>
+      <w:lvlJc w:val="left"/>
+      <w:pPr>
+        <w:ind w:left="5760" w:hanging="360"/>
+      </w:pPr>
+    </w:lvl>
+    <w:lvl w:ilvl="8" w:tplc="080A001B" w:tentative="1">
+      <w:start w:val="1"/>
+      <w:numFmt w:val="lowerRoman"/>
+      <w:lvlText w:val="%9."/>
+      <w:lvlJc w:val="right"/>
+      <w:pPr>
+        <w:ind w:left="6480" w:hanging="180"/>
+      </w:pPr>
+    </w:lvl>
+  </w:abstractNum>
+  <w:abstractNum w:abstractNumId="20" w15:restartNumberingAfterBreak="0">
     <w:nsid w:val="51A02E6D"/>
     <w:multiLevelType w:val="multilevel"/>
     <w:tmpl w:val="9EA6CF78"/>
@@ -2674,7 +4917,179 @@
       </w:rPr>
     </w:lvl>
   </w:abstractNum>
-  <w:abstractNum w:abstractNumId="15" w15:restartNumberingAfterBreak="0">
+  <w:abstractNum w:abstractNumId="21" w15:restartNumberingAfterBreak="0">
+    <w:nsid w:val="51C3722A"/>
+    <w:multiLevelType w:val="hybridMultilevel"/>
+    <w:tmpl w:val="34CE4E04"/>
+    <w:lvl w:ilvl="0" w:tplc="080A000F">
+      <w:start w:val="1"/>
+      <w:numFmt w:val="decimal"/>
+      <w:lvlText w:val="%1."/>
+      <w:lvlJc w:val="left"/>
+      <w:pPr>
+        <w:ind w:left="720" w:hanging="360"/>
+      </w:pPr>
+    </w:lvl>
+    <w:lvl w:ilvl="1" w:tplc="080A0019">
+      <w:start w:val="1"/>
+      <w:numFmt w:val="lowerLetter"/>
+      <w:lvlText w:val="%2."/>
+      <w:lvlJc w:val="left"/>
+      <w:pPr>
+        <w:ind w:left="1440" w:hanging="360"/>
+      </w:pPr>
+    </w:lvl>
+    <w:lvl w:ilvl="2" w:tplc="080A001B" w:tentative="1">
+      <w:start w:val="1"/>
+      <w:numFmt w:val="lowerRoman"/>
+      <w:lvlText w:val="%3."/>
+      <w:lvlJc w:val="right"/>
+      <w:pPr>
+        <w:ind w:left="2160" w:hanging="180"/>
+      </w:pPr>
+    </w:lvl>
+    <w:lvl w:ilvl="3" w:tplc="080A000F" w:tentative="1">
+      <w:start w:val="1"/>
+      <w:numFmt w:val="decimal"/>
+      <w:lvlText w:val="%4."/>
+      <w:lvlJc w:val="left"/>
+      <w:pPr>
+        <w:ind w:left="2880" w:hanging="360"/>
+      </w:pPr>
+    </w:lvl>
+    <w:lvl w:ilvl="4" w:tplc="080A0019" w:tentative="1">
+      <w:start w:val="1"/>
+      <w:numFmt w:val="lowerLetter"/>
+      <w:lvlText w:val="%5."/>
+      <w:lvlJc w:val="left"/>
+      <w:pPr>
+        <w:ind w:left="3600" w:hanging="360"/>
+      </w:pPr>
+    </w:lvl>
+    <w:lvl w:ilvl="5" w:tplc="080A001B" w:tentative="1">
+      <w:start w:val="1"/>
+      <w:numFmt w:val="lowerRoman"/>
+      <w:lvlText w:val="%6."/>
+      <w:lvlJc w:val="right"/>
+      <w:pPr>
+        <w:ind w:left="4320" w:hanging="180"/>
+      </w:pPr>
+    </w:lvl>
+    <w:lvl w:ilvl="6" w:tplc="080A000F" w:tentative="1">
+      <w:start w:val="1"/>
+      <w:numFmt w:val="decimal"/>
+      <w:lvlText w:val="%7."/>
+      <w:lvlJc w:val="left"/>
+      <w:pPr>
+        <w:ind w:left="5040" w:hanging="360"/>
+      </w:pPr>
+    </w:lvl>
+    <w:lvl w:ilvl="7" w:tplc="080A0019" w:tentative="1">
+      <w:start w:val="1"/>
+      <w:numFmt w:val="lowerLetter"/>
+      <w:lvlText w:val="%8."/>
+      <w:lvlJc w:val="left"/>
+      <w:pPr>
+        <w:ind w:left="5760" w:hanging="360"/>
+      </w:pPr>
+    </w:lvl>
+    <w:lvl w:ilvl="8" w:tplc="080A001B" w:tentative="1">
+      <w:start w:val="1"/>
+      <w:numFmt w:val="lowerRoman"/>
+      <w:lvlText w:val="%9."/>
+      <w:lvlJc w:val="right"/>
+      <w:pPr>
+        <w:ind w:left="6480" w:hanging="180"/>
+      </w:pPr>
+    </w:lvl>
+  </w:abstractNum>
+  <w:abstractNum w:abstractNumId="22" w15:restartNumberingAfterBreak="0">
+    <w:nsid w:val="538607D6"/>
+    <w:multiLevelType w:val="hybridMultilevel"/>
+    <w:tmpl w:val="97A88594"/>
+    <w:lvl w:ilvl="0" w:tplc="080A000F">
+      <w:start w:val="1"/>
+      <w:numFmt w:val="decimal"/>
+      <w:lvlText w:val="%1."/>
+      <w:lvlJc w:val="left"/>
+      <w:pPr>
+        <w:ind w:left="720" w:hanging="360"/>
+      </w:pPr>
+    </w:lvl>
+    <w:lvl w:ilvl="1" w:tplc="080A0019">
+      <w:start w:val="1"/>
+      <w:numFmt w:val="lowerLetter"/>
+      <w:lvlText w:val="%2."/>
+      <w:lvlJc w:val="left"/>
+      <w:pPr>
+        <w:ind w:left="1440" w:hanging="360"/>
+      </w:pPr>
+    </w:lvl>
+    <w:lvl w:ilvl="2" w:tplc="080A001B" w:tentative="1">
+      <w:start w:val="1"/>
+      <w:numFmt w:val="lowerRoman"/>
+      <w:lvlText w:val="%3."/>
+      <w:lvlJc w:val="right"/>
+      <w:pPr>
+        <w:ind w:left="2160" w:hanging="180"/>
+      </w:pPr>
+    </w:lvl>
+    <w:lvl w:ilvl="3" w:tplc="080A000F" w:tentative="1">
+      <w:start w:val="1"/>
+      <w:numFmt w:val="decimal"/>
+      <w:lvlText w:val="%4."/>
+      <w:lvlJc w:val="left"/>
+      <w:pPr>
+        <w:ind w:left="2880" w:hanging="360"/>
+      </w:pPr>
+    </w:lvl>
+    <w:lvl w:ilvl="4" w:tplc="080A0019" w:tentative="1">
+      <w:start w:val="1"/>
+      <w:numFmt w:val="lowerLetter"/>
+      <w:lvlText w:val="%5."/>
+      <w:lvlJc w:val="left"/>
+      <w:pPr>
+        <w:ind w:left="3600" w:hanging="360"/>
+      </w:pPr>
+    </w:lvl>
+    <w:lvl w:ilvl="5" w:tplc="080A001B" w:tentative="1">
+      <w:start w:val="1"/>
+      <w:numFmt w:val="lowerRoman"/>
+      <w:lvlText w:val="%6."/>
+      <w:lvlJc w:val="right"/>
+      <w:pPr>
+        <w:ind w:left="4320" w:hanging="180"/>
+      </w:pPr>
+    </w:lvl>
+    <w:lvl w:ilvl="6" w:tplc="080A000F" w:tentative="1">
+      <w:start w:val="1"/>
+      <w:numFmt w:val="decimal"/>
+      <w:lvlText w:val="%7."/>
+      <w:lvlJc w:val="left"/>
+      <w:pPr>
+        <w:ind w:left="5040" w:hanging="360"/>
+      </w:pPr>
+    </w:lvl>
+    <w:lvl w:ilvl="7" w:tplc="080A0019" w:tentative="1">
+      <w:start w:val="1"/>
+      <w:numFmt w:val="lowerLetter"/>
+      <w:lvlText w:val="%8."/>
+      <w:lvlJc w:val="left"/>
+      <w:pPr>
+        <w:ind w:left="5760" w:hanging="360"/>
+      </w:pPr>
+    </w:lvl>
+    <w:lvl w:ilvl="8" w:tplc="080A001B" w:tentative="1">
+      <w:start w:val="1"/>
+      <w:numFmt w:val="lowerRoman"/>
+      <w:lvlText w:val="%9."/>
+      <w:lvlJc w:val="right"/>
+      <w:pPr>
+        <w:ind w:left="6480" w:hanging="180"/>
+      </w:pPr>
+    </w:lvl>
+  </w:abstractNum>
+  <w:abstractNum w:abstractNumId="23" w15:restartNumberingAfterBreak="0">
     <w:nsid w:val="5B354682"/>
     <w:multiLevelType w:val="multilevel"/>
     <w:tmpl w:val="54780DAE"/>
@@ -2787,7 +5202,7 @@
       </w:rPr>
     </w:lvl>
   </w:abstractNum>
-  <w:abstractNum w:abstractNumId="16" w15:restartNumberingAfterBreak="0">
+  <w:abstractNum w:abstractNumId="24" w15:restartNumberingAfterBreak="0">
     <w:nsid w:val="614604CE"/>
     <w:multiLevelType w:val="hybridMultilevel"/>
     <w:tmpl w:val="28BE4652"/>
@@ -2873,7 +5288,7 @@
       </w:pPr>
     </w:lvl>
   </w:abstractNum>
-  <w:abstractNum w:abstractNumId="17" w15:restartNumberingAfterBreak="0">
+  <w:abstractNum w:abstractNumId="25" w15:restartNumberingAfterBreak="0">
     <w:nsid w:val="6A2852FF"/>
     <w:multiLevelType w:val="multilevel"/>
     <w:tmpl w:val="89D05996"/>
@@ -2986,7 +5401,179 @@
       </w:rPr>
     </w:lvl>
   </w:abstractNum>
-  <w:abstractNum w:abstractNumId="18" w15:restartNumberingAfterBreak="0">
+  <w:abstractNum w:abstractNumId="26" w15:restartNumberingAfterBreak="0">
+    <w:nsid w:val="6EB56E41"/>
+    <w:multiLevelType w:val="hybridMultilevel"/>
+    <w:tmpl w:val="34CE4E04"/>
+    <w:lvl w:ilvl="0" w:tplc="080A000F">
+      <w:start w:val="1"/>
+      <w:numFmt w:val="decimal"/>
+      <w:lvlText w:val="%1."/>
+      <w:lvlJc w:val="left"/>
+      <w:pPr>
+        <w:ind w:left="720" w:hanging="360"/>
+      </w:pPr>
+    </w:lvl>
+    <w:lvl w:ilvl="1" w:tplc="080A0019">
+      <w:start w:val="1"/>
+      <w:numFmt w:val="lowerLetter"/>
+      <w:lvlText w:val="%2."/>
+      <w:lvlJc w:val="left"/>
+      <w:pPr>
+        <w:ind w:left="1440" w:hanging="360"/>
+      </w:pPr>
+    </w:lvl>
+    <w:lvl w:ilvl="2" w:tplc="080A001B" w:tentative="1">
+      <w:start w:val="1"/>
+      <w:numFmt w:val="lowerRoman"/>
+      <w:lvlText w:val="%3."/>
+      <w:lvlJc w:val="right"/>
+      <w:pPr>
+        <w:ind w:left="2160" w:hanging="180"/>
+      </w:pPr>
+    </w:lvl>
+    <w:lvl w:ilvl="3" w:tplc="080A000F" w:tentative="1">
+      <w:start w:val="1"/>
+      <w:numFmt w:val="decimal"/>
+      <w:lvlText w:val="%4."/>
+      <w:lvlJc w:val="left"/>
+      <w:pPr>
+        <w:ind w:left="2880" w:hanging="360"/>
+      </w:pPr>
+    </w:lvl>
+    <w:lvl w:ilvl="4" w:tplc="080A0019" w:tentative="1">
+      <w:start w:val="1"/>
+      <w:numFmt w:val="lowerLetter"/>
+      <w:lvlText w:val="%5."/>
+      <w:lvlJc w:val="left"/>
+      <w:pPr>
+        <w:ind w:left="3600" w:hanging="360"/>
+      </w:pPr>
+    </w:lvl>
+    <w:lvl w:ilvl="5" w:tplc="080A001B" w:tentative="1">
+      <w:start w:val="1"/>
+      <w:numFmt w:val="lowerRoman"/>
+      <w:lvlText w:val="%6."/>
+      <w:lvlJc w:val="right"/>
+      <w:pPr>
+        <w:ind w:left="4320" w:hanging="180"/>
+      </w:pPr>
+    </w:lvl>
+    <w:lvl w:ilvl="6" w:tplc="080A000F" w:tentative="1">
+      <w:start w:val="1"/>
+      <w:numFmt w:val="decimal"/>
+      <w:lvlText w:val="%7."/>
+      <w:lvlJc w:val="left"/>
+      <w:pPr>
+        <w:ind w:left="5040" w:hanging="360"/>
+      </w:pPr>
+    </w:lvl>
+    <w:lvl w:ilvl="7" w:tplc="080A0019" w:tentative="1">
+      <w:start w:val="1"/>
+      <w:numFmt w:val="lowerLetter"/>
+      <w:lvlText w:val="%8."/>
+      <w:lvlJc w:val="left"/>
+      <w:pPr>
+        <w:ind w:left="5760" w:hanging="360"/>
+      </w:pPr>
+    </w:lvl>
+    <w:lvl w:ilvl="8" w:tplc="080A001B" w:tentative="1">
+      <w:start w:val="1"/>
+      <w:numFmt w:val="lowerRoman"/>
+      <w:lvlText w:val="%9."/>
+      <w:lvlJc w:val="right"/>
+      <w:pPr>
+        <w:ind w:left="6480" w:hanging="180"/>
+      </w:pPr>
+    </w:lvl>
+  </w:abstractNum>
+  <w:abstractNum w:abstractNumId="27" w15:restartNumberingAfterBreak="0">
+    <w:nsid w:val="74D02BE5"/>
+    <w:multiLevelType w:val="hybridMultilevel"/>
+    <w:tmpl w:val="247C35AA"/>
+    <w:lvl w:ilvl="0" w:tplc="080A000F">
+      <w:start w:val="1"/>
+      <w:numFmt w:val="decimal"/>
+      <w:lvlText w:val="%1."/>
+      <w:lvlJc w:val="left"/>
+      <w:pPr>
+        <w:ind w:left="720" w:hanging="360"/>
+      </w:pPr>
+    </w:lvl>
+    <w:lvl w:ilvl="1" w:tplc="080A0019">
+      <w:start w:val="1"/>
+      <w:numFmt w:val="lowerLetter"/>
+      <w:lvlText w:val="%2."/>
+      <w:lvlJc w:val="left"/>
+      <w:pPr>
+        <w:ind w:left="1440" w:hanging="360"/>
+      </w:pPr>
+    </w:lvl>
+    <w:lvl w:ilvl="2" w:tplc="080A001B" w:tentative="1">
+      <w:start w:val="1"/>
+      <w:numFmt w:val="lowerRoman"/>
+      <w:lvlText w:val="%3."/>
+      <w:lvlJc w:val="right"/>
+      <w:pPr>
+        <w:ind w:left="2160" w:hanging="180"/>
+      </w:pPr>
+    </w:lvl>
+    <w:lvl w:ilvl="3" w:tplc="080A000F" w:tentative="1">
+      <w:start w:val="1"/>
+      <w:numFmt w:val="decimal"/>
+      <w:lvlText w:val="%4."/>
+      <w:lvlJc w:val="left"/>
+      <w:pPr>
+        <w:ind w:left="2880" w:hanging="360"/>
+      </w:pPr>
+    </w:lvl>
+    <w:lvl w:ilvl="4" w:tplc="080A0019" w:tentative="1">
+      <w:start w:val="1"/>
+      <w:numFmt w:val="lowerLetter"/>
+      <w:lvlText w:val="%5."/>
+      <w:lvlJc w:val="left"/>
+      <w:pPr>
+        <w:ind w:left="3600" w:hanging="360"/>
+      </w:pPr>
+    </w:lvl>
+    <w:lvl w:ilvl="5" w:tplc="080A001B" w:tentative="1">
+      <w:start w:val="1"/>
+      <w:numFmt w:val="lowerRoman"/>
+      <w:lvlText w:val="%6."/>
+      <w:lvlJc w:val="right"/>
+      <w:pPr>
+        <w:ind w:left="4320" w:hanging="180"/>
+      </w:pPr>
+    </w:lvl>
+    <w:lvl w:ilvl="6" w:tplc="080A000F" w:tentative="1">
+      <w:start w:val="1"/>
+      <w:numFmt w:val="decimal"/>
+      <w:lvlText w:val="%7."/>
+      <w:lvlJc w:val="left"/>
+      <w:pPr>
+        <w:ind w:left="5040" w:hanging="360"/>
+      </w:pPr>
+    </w:lvl>
+    <w:lvl w:ilvl="7" w:tplc="080A0019" w:tentative="1">
+      <w:start w:val="1"/>
+      <w:numFmt w:val="lowerLetter"/>
+      <w:lvlText w:val="%8."/>
+      <w:lvlJc w:val="left"/>
+      <w:pPr>
+        <w:ind w:left="5760" w:hanging="360"/>
+      </w:pPr>
+    </w:lvl>
+    <w:lvl w:ilvl="8" w:tplc="080A001B" w:tentative="1">
+      <w:start w:val="1"/>
+      <w:numFmt w:val="lowerRoman"/>
+      <w:lvlText w:val="%9."/>
+      <w:lvlJc w:val="right"/>
+      <w:pPr>
+        <w:ind w:left="6480" w:hanging="180"/>
+      </w:pPr>
+    </w:lvl>
+  </w:abstractNum>
+  <w:abstractNum w:abstractNumId="28" w15:restartNumberingAfterBreak="0">
     <w:nsid w:val="74EA7399"/>
     <w:multiLevelType w:val="hybridMultilevel"/>
     <w:tmpl w:val="054EEDC2"/>
@@ -3072,7 +5659,93 @@
       </w:pPr>
     </w:lvl>
   </w:abstractNum>
-  <w:abstractNum w:abstractNumId="19" w15:restartNumberingAfterBreak="0">
+  <w:abstractNum w:abstractNumId="29" w15:restartNumberingAfterBreak="0">
+    <w:nsid w:val="75A93640"/>
+    <w:multiLevelType w:val="hybridMultilevel"/>
+    <w:tmpl w:val="34CE4E04"/>
+    <w:lvl w:ilvl="0" w:tplc="080A000F">
+      <w:start w:val="1"/>
+      <w:numFmt w:val="decimal"/>
+      <w:lvlText w:val="%1."/>
+      <w:lvlJc w:val="left"/>
+      <w:pPr>
+        <w:ind w:left="720" w:hanging="360"/>
+      </w:pPr>
+    </w:lvl>
+    <w:lvl w:ilvl="1" w:tplc="080A0019">
+      <w:start w:val="1"/>
+      <w:numFmt w:val="lowerLetter"/>
+      <w:lvlText w:val="%2."/>
+      <w:lvlJc w:val="left"/>
+      <w:pPr>
+        <w:ind w:left="1440" w:hanging="360"/>
+      </w:pPr>
+    </w:lvl>
+    <w:lvl w:ilvl="2" w:tplc="080A001B" w:tentative="1">
+      <w:start w:val="1"/>
+      <w:numFmt w:val="lowerRoman"/>
+      <w:lvlText w:val="%3."/>
+      <w:lvlJc w:val="right"/>
+      <w:pPr>
+        <w:ind w:left="2160" w:hanging="180"/>
+      </w:pPr>
+    </w:lvl>
+    <w:lvl w:ilvl="3" w:tplc="080A000F" w:tentative="1">
+      <w:start w:val="1"/>
+      <w:numFmt w:val="decimal"/>
+      <w:lvlText w:val="%4."/>
+      <w:lvlJc w:val="left"/>
+      <w:pPr>
+        <w:ind w:left="2880" w:hanging="360"/>
+      </w:pPr>
+    </w:lvl>
+    <w:lvl w:ilvl="4" w:tplc="080A0019" w:tentative="1">
+      <w:start w:val="1"/>
+      <w:numFmt w:val="lowerLetter"/>
+      <w:lvlText w:val="%5."/>
+      <w:lvlJc w:val="left"/>
+      <w:pPr>
+        <w:ind w:left="3600" w:hanging="360"/>
+      </w:pPr>
+    </w:lvl>
+    <w:lvl w:ilvl="5" w:tplc="080A001B" w:tentative="1">
+      <w:start w:val="1"/>
+      <w:numFmt w:val="lowerRoman"/>
+      <w:lvlText w:val="%6."/>
+      <w:lvlJc w:val="right"/>
+      <w:pPr>
+        <w:ind w:left="4320" w:hanging="180"/>
+      </w:pPr>
+    </w:lvl>
+    <w:lvl w:ilvl="6" w:tplc="080A000F" w:tentative="1">
+      <w:start w:val="1"/>
+      <w:numFmt w:val="decimal"/>
+      <w:lvlText w:val="%7."/>
+      <w:lvlJc w:val="left"/>
+      <w:pPr>
+        <w:ind w:left="5040" w:hanging="360"/>
+      </w:pPr>
+    </w:lvl>
+    <w:lvl w:ilvl="7" w:tplc="080A0019" w:tentative="1">
+      <w:start w:val="1"/>
+      <w:numFmt w:val="lowerLetter"/>
+      <w:lvlText w:val="%8."/>
+      <w:lvlJc w:val="left"/>
+      <w:pPr>
+        <w:ind w:left="5760" w:hanging="360"/>
+      </w:pPr>
+    </w:lvl>
+    <w:lvl w:ilvl="8" w:tplc="080A001B" w:tentative="1">
+      <w:start w:val="1"/>
+      <w:numFmt w:val="lowerRoman"/>
+      <w:lvlText w:val="%9."/>
+      <w:lvlJc w:val="right"/>
+      <w:pPr>
+        <w:ind w:left="6480" w:hanging="180"/>
+      </w:pPr>
+    </w:lvl>
+  </w:abstractNum>
+  <w:abstractNum w:abstractNumId="30" w15:restartNumberingAfterBreak="0">
     <w:nsid w:val="76957EB8"/>
     <w:multiLevelType w:val="hybridMultilevel"/>
     <w:tmpl w:val="F43A1AD0"/>
@@ -3187,22 +5860,22 @@
     </w:lvl>
   </w:abstractNum>
   <w:num w:numId="1">
-    <w:abstractNumId w:val="13"/>
+    <w:abstractNumId w:val="16"/>
   </w:num>
   <w:num w:numId="2">
     <w:abstractNumId w:val="5"/>
   </w:num>
   <w:num w:numId="3">
-    <w:abstractNumId w:val="11"/>
+    <w:abstractNumId w:val="13"/>
   </w:num>
   <w:num w:numId="4">
     <w:abstractNumId w:val="1"/>
   </w:num>
   <w:num w:numId="5">
-    <w:abstractNumId w:val="14"/>
+    <w:abstractNumId w:val="20"/>
   </w:num>
   <w:num w:numId="6">
-    <w:abstractNumId w:val="17"/>
+    <w:abstractNumId w:val="25"/>
   </w:num>
   <w:num w:numId="7">
     <w:abstractNumId w:val="6"/>
@@ -3214,13 +5887,13 @@
     <w:abstractNumId w:val="7"/>
   </w:num>
   <w:num w:numId="10">
-    <w:abstractNumId w:val="15"/>
+    <w:abstractNumId w:val="23"/>
   </w:num>
   <w:num w:numId="11">
     <w:abstractNumId w:val="4"/>
   </w:num>
   <w:num w:numId="12">
-    <w:abstractNumId w:val="18"/>
+    <w:abstractNumId w:val="28"/>
   </w:num>
   <w:num w:numId="13">
     <w:abstractNumId w:val="9"/>
@@ -3235,16 +5908,49 @@
     <w:abstractNumId w:val="3"/>
   </w:num>
   <w:num w:numId="17">
-    <w:abstractNumId w:val="10"/>
+    <w:abstractNumId w:val="12"/>
   </w:num>
   <w:num w:numId="18">
-    <w:abstractNumId w:val="16"/>
+    <w:abstractNumId w:val="24"/>
   </w:num>
   <w:num w:numId="19">
+    <w:abstractNumId w:val="30"/>
+  </w:num>
+  <w:num w:numId="20">
+    <w:abstractNumId w:val="14"/>
+  </w:num>
+  <w:num w:numId="21">
     <w:abstractNumId w:val="19"/>
   </w:num>
-  <w:num w:numId="20">
-    <w:abstractNumId w:val="12"/>
+  <w:num w:numId="22">
+    <w:abstractNumId w:val="17"/>
+  </w:num>
+  <w:num w:numId="23">
+    <w:abstractNumId w:val="29"/>
+  </w:num>
+  <w:num w:numId="24">
+    <w:abstractNumId w:val="18"/>
+  </w:num>
+  <w:num w:numId="25">
+    <w:abstractNumId w:val="15"/>
+  </w:num>
+  <w:num w:numId="26">
+    <w:abstractNumId w:val="21"/>
+  </w:num>
+  <w:num w:numId="27">
+    <w:abstractNumId w:val="27"/>
+  </w:num>
+  <w:num w:numId="28">
+    <w:abstractNumId w:val="22"/>
+  </w:num>
+  <w:num w:numId="29">
+    <w:abstractNumId w:val="26"/>
+  </w:num>
+  <w:num w:numId="30">
+    <w:abstractNumId w:val="11"/>
+  </w:num>
+  <w:num w:numId="31">
+    <w:abstractNumId w:val="10"/>
   </w:num>
 </w:numbering>
 </file>

</xml_diff>